<commit_message>
Menambahkan informasi Dampak Negatif Sampah
</commit_message>
<xml_diff>
--- a/DampakNegatifSampah1.docx
+++ b/DampakNegatifSampah1.docx
@@ -2433,6 +2433,2014 @@
         <w:t xml:space="preserve"> .</w:t>
       </w:r>
       <w:proofErr w:type="gramEnd"/>
+    </w:p>
+    <w:p>
+      <w:pPr>
+        <w:pStyle w:val="NormalWeb"/>
+        <w:jc w:val="both"/>
+      </w:pPr>
+    </w:p>
+    <w:p>
+      <w:pPr>
+        <w:pStyle w:val="ListParagraph"/>
+        <w:numPr>
+          <w:ilvl w:val="0"/>
+          <w:numId w:val="6"/>
+        </w:numPr>
+        <w:spacing w:after="0" w:line="240" w:lineRule="auto"/>
+        <w:jc w:val="both"/>
+        <w:rPr>
+          <w:rFonts w:ascii="Times New Roman" w:eastAsia="Times New Roman" w:hAnsi="Times New Roman" w:cs="Times New Roman"/>
+          <w:b/>
+          <w:sz w:val="24"/>
+          <w:szCs w:val="24"/>
+        </w:rPr>
+      </w:pPr>
+      <w:proofErr w:type="spellStart"/>
+      <w:r>
+        <w:rPr>
+          <w:rFonts w:ascii="Times New Roman" w:eastAsia="Times New Roman" w:hAnsi="Times New Roman" w:cs="Times New Roman"/>
+          <w:b/>
+          <w:sz w:val="24"/>
+          <w:szCs w:val="24"/>
+        </w:rPr>
+        <w:t>Dampak</w:t>
+      </w:r>
+      <w:proofErr w:type="spellEnd"/>
+      <w:r>
+        <w:rPr>
+          <w:rFonts w:ascii="Times New Roman" w:eastAsia="Times New Roman" w:hAnsi="Times New Roman" w:cs="Times New Roman"/>
+          <w:b/>
+          <w:sz w:val="24"/>
+          <w:szCs w:val="24"/>
+        </w:rPr>
+        <w:t xml:space="preserve"> </w:t>
+      </w:r>
+      <w:proofErr w:type="spellStart"/>
+      <w:r>
+        <w:rPr>
+          <w:rFonts w:ascii="Times New Roman" w:eastAsia="Times New Roman" w:hAnsi="Times New Roman" w:cs="Times New Roman"/>
+          <w:b/>
+          <w:sz w:val="24"/>
+          <w:szCs w:val="24"/>
+        </w:rPr>
+        <w:t>terhadap</w:t>
+      </w:r>
+      <w:proofErr w:type="spellEnd"/>
+      <w:r>
+        <w:rPr>
+          <w:rFonts w:ascii="Times New Roman" w:eastAsia="Times New Roman" w:hAnsi="Times New Roman" w:cs="Times New Roman"/>
+          <w:b/>
+          <w:sz w:val="24"/>
+          <w:szCs w:val="24"/>
+        </w:rPr>
+        <w:t xml:space="preserve"> </w:t>
+      </w:r>
+      <w:proofErr w:type="spellStart"/>
+      <w:r>
+        <w:rPr>
+          <w:rFonts w:ascii="Times New Roman" w:eastAsia="Times New Roman" w:hAnsi="Times New Roman" w:cs="Times New Roman"/>
+          <w:b/>
+          <w:sz w:val="24"/>
+          <w:szCs w:val="24"/>
+        </w:rPr>
+        <w:t>Kesehata</w:t>
+      </w:r>
+      <w:r>
+        <w:rPr>
+          <w:rFonts w:ascii="Times New Roman" w:eastAsia="Times New Roman" w:hAnsi="Times New Roman" w:cs="Times New Roman"/>
+          <w:b/>
+          <w:sz w:val="24"/>
+          <w:szCs w:val="24"/>
+          <w:u w:val="single"/>
+        </w:rPr>
+        <w:t>n</w:t>
+      </w:r>
+      <w:proofErr w:type="spellEnd"/>
+    </w:p>
+    <w:p>
+      <w:pPr>
+        <w:numPr>
+          <w:ilvl w:val="0"/>
+          <w:numId w:val="3"/>
+        </w:numPr>
+        <w:spacing w:before="100" w:beforeAutospacing="1" w:after="100" w:afterAutospacing="1" w:line="240" w:lineRule="auto"/>
+        <w:rPr>
+          <w:rFonts w:ascii="Times New Roman" w:eastAsia="Times New Roman" w:hAnsi="Times New Roman" w:cs="Times New Roman"/>
+          <w:sz w:val="24"/>
+          <w:szCs w:val="24"/>
+        </w:rPr>
+      </w:pPr>
+      <w:proofErr w:type="spellStart"/>
+      <w:r>
+        <w:rPr>
+          <w:rFonts w:ascii="Times New Roman" w:eastAsia="Times New Roman" w:hAnsi="Times New Roman" w:cs="Times New Roman"/>
+          <w:sz w:val="24"/>
+          <w:szCs w:val="24"/>
+        </w:rPr>
+        <w:t>Penyakit</w:t>
+      </w:r>
+      <w:proofErr w:type="spellEnd"/>
+      <w:r>
+        <w:rPr>
+          <w:rFonts w:ascii="Times New Roman" w:eastAsia="Times New Roman" w:hAnsi="Times New Roman" w:cs="Times New Roman"/>
+          <w:sz w:val="24"/>
+          <w:szCs w:val="24"/>
+        </w:rPr>
+        <w:t xml:space="preserve"> </w:t>
+      </w:r>
+      <w:proofErr w:type="spellStart"/>
+      <w:r>
+        <w:rPr>
+          <w:rFonts w:ascii="Times New Roman" w:eastAsia="Times New Roman" w:hAnsi="Times New Roman" w:cs="Times New Roman"/>
+          <w:sz w:val="24"/>
+          <w:szCs w:val="24"/>
+        </w:rPr>
+        <w:t>diare</w:t>
+      </w:r>
+      <w:proofErr w:type="spellEnd"/>
+      <w:r>
+        <w:rPr>
+          <w:rFonts w:ascii="Times New Roman" w:eastAsia="Times New Roman" w:hAnsi="Times New Roman" w:cs="Times New Roman"/>
+          <w:sz w:val="24"/>
+          <w:szCs w:val="24"/>
+        </w:rPr>
+        <w:t xml:space="preserve">, </w:t>
+      </w:r>
+      <w:proofErr w:type="spellStart"/>
+      <w:r>
+        <w:rPr>
+          <w:rFonts w:ascii="Times New Roman" w:eastAsia="Times New Roman" w:hAnsi="Times New Roman" w:cs="Times New Roman"/>
+          <w:sz w:val="24"/>
+          <w:szCs w:val="24"/>
+        </w:rPr>
+        <w:t>kolera</w:t>
+      </w:r>
+      <w:proofErr w:type="spellEnd"/>
+      <w:r>
+        <w:rPr>
+          <w:rFonts w:ascii="Times New Roman" w:eastAsia="Times New Roman" w:hAnsi="Times New Roman" w:cs="Times New Roman"/>
+          <w:sz w:val="24"/>
+          <w:szCs w:val="24"/>
+        </w:rPr>
+        <w:t xml:space="preserve">, </w:t>
+      </w:r>
+      <w:proofErr w:type="spellStart"/>
+      <w:r>
+        <w:rPr>
+          <w:rFonts w:ascii="Times New Roman" w:eastAsia="Times New Roman" w:hAnsi="Times New Roman" w:cs="Times New Roman"/>
+          <w:sz w:val="24"/>
+          <w:szCs w:val="24"/>
+        </w:rPr>
+        <w:t>tifus</w:t>
+      </w:r>
+      <w:proofErr w:type="spellEnd"/>
+      <w:r>
+        <w:rPr>
+          <w:rFonts w:ascii="Times New Roman" w:eastAsia="Times New Roman" w:hAnsi="Times New Roman" w:cs="Times New Roman"/>
+          <w:sz w:val="24"/>
+          <w:szCs w:val="24"/>
+        </w:rPr>
+        <w:t xml:space="preserve"> </w:t>
+      </w:r>
+      <w:proofErr w:type="spellStart"/>
+      <w:r>
+        <w:rPr>
+          <w:rFonts w:ascii="Times New Roman" w:eastAsia="Times New Roman" w:hAnsi="Times New Roman" w:cs="Times New Roman"/>
+          <w:sz w:val="24"/>
+          <w:szCs w:val="24"/>
+        </w:rPr>
+        <w:t>menyebar</w:t>
+      </w:r>
+      <w:proofErr w:type="spellEnd"/>
+      <w:r>
+        <w:rPr>
+          <w:rFonts w:ascii="Times New Roman" w:eastAsia="Times New Roman" w:hAnsi="Times New Roman" w:cs="Times New Roman"/>
+          <w:sz w:val="24"/>
+          <w:szCs w:val="24"/>
+        </w:rPr>
+        <w:t xml:space="preserve"> </w:t>
+      </w:r>
+      <w:proofErr w:type="spellStart"/>
+      <w:r>
+        <w:rPr>
+          <w:rFonts w:ascii="Times New Roman" w:eastAsia="Times New Roman" w:hAnsi="Times New Roman" w:cs="Times New Roman"/>
+          <w:sz w:val="24"/>
+          <w:szCs w:val="24"/>
+        </w:rPr>
+        <w:t>dengan</w:t>
+      </w:r>
+      <w:proofErr w:type="spellEnd"/>
+      <w:r>
+        <w:rPr>
+          <w:rFonts w:ascii="Times New Roman" w:eastAsia="Times New Roman" w:hAnsi="Times New Roman" w:cs="Times New Roman"/>
+          <w:sz w:val="24"/>
+          <w:szCs w:val="24"/>
+        </w:rPr>
+        <w:t xml:space="preserve"> </w:t>
+      </w:r>
+      <w:proofErr w:type="spellStart"/>
+      <w:r>
+        <w:rPr>
+          <w:rFonts w:ascii="Times New Roman" w:eastAsia="Times New Roman" w:hAnsi="Times New Roman" w:cs="Times New Roman"/>
+          <w:sz w:val="24"/>
+          <w:szCs w:val="24"/>
+        </w:rPr>
+        <w:t>cepat</w:t>
+      </w:r>
+      <w:proofErr w:type="spellEnd"/>
+      <w:r>
+        <w:rPr>
+          <w:rFonts w:ascii="Times New Roman" w:eastAsia="Times New Roman" w:hAnsi="Times New Roman" w:cs="Times New Roman"/>
+          <w:sz w:val="24"/>
+          <w:szCs w:val="24"/>
+        </w:rPr>
+        <w:t xml:space="preserve"> </w:t>
+      </w:r>
+      <w:proofErr w:type="spellStart"/>
+      <w:r>
+        <w:rPr>
+          <w:rFonts w:ascii="Times New Roman" w:eastAsia="Times New Roman" w:hAnsi="Times New Roman" w:cs="Times New Roman"/>
+          <w:sz w:val="24"/>
+          <w:szCs w:val="24"/>
+        </w:rPr>
+        <w:t>karena</w:t>
+      </w:r>
+      <w:proofErr w:type="spellEnd"/>
+      <w:r>
+        <w:rPr>
+          <w:rFonts w:ascii="Times New Roman" w:eastAsia="Times New Roman" w:hAnsi="Times New Roman" w:cs="Times New Roman"/>
+          <w:sz w:val="24"/>
+          <w:szCs w:val="24"/>
+        </w:rPr>
+        <w:t xml:space="preserve"> virus yang </w:t>
+      </w:r>
+      <w:proofErr w:type="spellStart"/>
+      <w:r>
+        <w:rPr>
+          <w:rFonts w:ascii="Times New Roman" w:eastAsia="Times New Roman" w:hAnsi="Times New Roman" w:cs="Times New Roman"/>
+          <w:sz w:val="24"/>
+          <w:szCs w:val="24"/>
+        </w:rPr>
+        <w:t>berasal</w:t>
+      </w:r>
+      <w:proofErr w:type="spellEnd"/>
+      <w:r>
+        <w:rPr>
+          <w:rFonts w:ascii="Times New Roman" w:eastAsia="Times New Roman" w:hAnsi="Times New Roman" w:cs="Times New Roman"/>
+          <w:sz w:val="24"/>
+          <w:szCs w:val="24"/>
+        </w:rPr>
+        <w:t xml:space="preserve"> </w:t>
+      </w:r>
+      <w:proofErr w:type="spellStart"/>
+      <w:r>
+        <w:rPr>
+          <w:rFonts w:ascii="Times New Roman" w:eastAsia="Times New Roman" w:hAnsi="Times New Roman" w:cs="Times New Roman"/>
+          <w:sz w:val="24"/>
+          <w:szCs w:val="24"/>
+        </w:rPr>
+        <w:t>dari</w:t>
+      </w:r>
+      <w:proofErr w:type="spellEnd"/>
+      <w:r>
+        <w:rPr>
+          <w:rFonts w:ascii="Times New Roman" w:eastAsia="Times New Roman" w:hAnsi="Times New Roman" w:cs="Times New Roman"/>
+          <w:sz w:val="24"/>
+          <w:szCs w:val="24"/>
+        </w:rPr>
+        <w:t xml:space="preserve"> </w:t>
+      </w:r>
+      <w:proofErr w:type="spellStart"/>
+      <w:r>
+        <w:rPr>
+          <w:rFonts w:ascii="Times New Roman" w:eastAsia="Times New Roman" w:hAnsi="Times New Roman" w:cs="Times New Roman"/>
+          <w:sz w:val="24"/>
+          <w:szCs w:val="24"/>
+        </w:rPr>
+        <w:t>sampah</w:t>
+      </w:r>
+      <w:proofErr w:type="spellEnd"/>
+      <w:r>
+        <w:rPr>
+          <w:rFonts w:ascii="Times New Roman" w:eastAsia="Times New Roman" w:hAnsi="Times New Roman" w:cs="Times New Roman"/>
+          <w:sz w:val="24"/>
+          <w:szCs w:val="24"/>
+        </w:rPr>
+        <w:t xml:space="preserve"> </w:t>
+      </w:r>
+      <w:proofErr w:type="spellStart"/>
+      <w:r>
+        <w:rPr>
+          <w:rFonts w:ascii="Times New Roman" w:eastAsia="Times New Roman" w:hAnsi="Times New Roman" w:cs="Times New Roman"/>
+          <w:sz w:val="24"/>
+          <w:szCs w:val="24"/>
+        </w:rPr>
+        <w:t>dengan</w:t>
+      </w:r>
+      <w:proofErr w:type="spellEnd"/>
+      <w:r>
+        <w:rPr>
+          <w:rFonts w:ascii="Times New Roman" w:eastAsia="Times New Roman" w:hAnsi="Times New Roman" w:cs="Times New Roman"/>
+          <w:sz w:val="24"/>
+          <w:szCs w:val="24"/>
+        </w:rPr>
+        <w:t xml:space="preserve"> </w:t>
+      </w:r>
+      <w:proofErr w:type="spellStart"/>
+      <w:r>
+        <w:rPr>
+          <w:rFonts w:ascii="Times New Roman" w:eastAsia="Times New Roman" w:hAnsi="Times New Roman" w:cs="Times New Roman"/>
+          <w:sz w:val="24"/>
+          <w:szCs w:val="24"/>
+        </w:rPr>
+        <w:t>pengelolaan</w:t>
+      </w:r>
+      <w:proofErr w:type="spellEnd"/>
+      <w:r>
+        <w:rPr>
+          <w:rFonts w:ascii="Times New Roman" w:eastAsia="Times New Roman" w:hAnsi="Times New Roman" w:cs="Times New Roman"/>
+          <w:sz w:val="24"/>
+          <w:szCs w:val="24"/>
+        </w:rPr>
+        <w:t xml:space="preserve"> </w:t>
+      </w:r>
+      <w:proofErr w:type="spellStart"/>
+      <w:r>
+        <w:rPr>
+          <w:rFonts w:ascii="Times New Roman" w:eastAsia="Times New Roman" w:hAnsi="Times New Roman" w:cs="Times New Roman"/>
+          <w:sz w:val="24"/>
+          <w:szCs w:val="24"/>
+        </w:rPr>
+        <w:t>tidak</w:t>
+      </w:r>
+      <w:proofErr w:type="spellEnd"/>
+      <w:r>
+        <w:rPr>
+          <w:rFonts w:ascii="Times New Roman" w:eastAsia="Times New Roman" w:hAnsi="Times New Roman" w:cs="Times New Roman"/>
+          <w:sz w:val="24"/>
+          <w:szCs w:val="24"/>
+        </w:rPr>
+        <w:t xml:space="preserve"> </w:t>
+      </w:r>
+      <w:proofErr w:type="spellStart"/>
+      <w:r>
+        <w:rPr>
+          <w:rFonts w:ascii="Times New Roman" w:eastAsia="Times New Roman" w:hAnsi="Times New Roman" w:cs="Times New Roman"/>
+          <w:sz w:val="24"/>
+          <w:szCs w:val="24"/>
+        </w:rPr>
+        <w:t>tepat</w:t>
+      </w:r>
+      <w:proofErr w:type="spellEnd"/>
+      <w:r>
+        <w:rPr>
+          <w:rFonts w:ascii="Times New Roman" w:eastAsia="Times New Roman" w:hAnsi="Times New Roman" w:cs="Times New Roman"/>
+          <w:sz w:val="24"/>
+          <w:szCs w:val="24"/>
+        </w:rPr>
+        <w:t xml:space="preserve"> </w:t>
+      </w:r>
+      <w:proofErr w:type="spellStart"/>
+      <w:r>
+        <w:rPr>
+          <w:rFonts w:ascii="Times New Roman" w:eastAsia="Times New Roman" w:hAnsi="Times New Roman" w:cs="Times New Roman"/>
+          <w:sz w:val="24"/>
+          <w:szCs w:val="24"/>
+        </w:rPr>
+        <w:t>dapat</w:t>
+      </w:r>
+      <w:proofErr w:type="spellEnd"/>
+      <w:r>
+        <w:rPr>
+          <w:rFonts w:ascii="Times New Roman" w:eastAsia="Times New Roman" w:hAnsi="Times New Roman" w:cs="Times New Roman"/>
+          <w:sz w:val="24"/>
+          <w:szCs w:val="24"/>
+        </w:rPr>
+        <w:t xml:space="preserve"> </w:t>
+      </w:r>
+      <w:proofErr w:type="spellStart"/>
+      <w:r>
+        <w:rPr>
+          <w:rFonts w:ascii="Times New Roman" w:eastAsia="Times New Roman" w:hAnsi="Times New Roman" w:cs="Times New Roman"/>
+          <w:sz w:val="24"/>
+          <w:szCs w:val="24"/>
+        </w:rPr>
+        <w:t>bercampur</w:t>
+      </w:r>
+      <w:proofErr w:type="spellEnd"/>
+      <w:r>
+        <w:rPr>
+          <w:rFonts w:ascii="Times New Roman" w:eastAsia="Times New Roman" w:hAnsi="Times New Roman" w:cs="Times New Roman"/>
+          <w:sz w:val="24"/>
+          <w:szCs w:val="24"/>
+        </w:rPr>
+        <w:t xml:space="preserve"> air </w:t>
+      </w:r>
+      <w:proofErr w:type="spellStart"/>
+      <w:r>
+        <w:rPr>
+          <w:rFonts w:ascii="Times New Roman" w:eastAsia="Times New Roman" w:hAnsi="Times New Roman" w:cs="Times New Roman"/>
+          <w:sz w:val="24"/>
+          <w:szCs w:val="24"/>
+        </w:rPr>
+        <w:t>minum</w:t>
+      </w:r>
+      <w:proofErr w:type="spellEnd"/>
+      <w:r>
+        <w:rPr>
+          <w:rFonts w:ascii="Times New Roman" w:eastAsia="Times New Roman" w:hAnsi="Times New Roman" w:cs="Times New Roman"/>
+          <w:sz w:val="24"/>
+          <w:szCs w:val="24"/>
+        </w:rPr>
+        <w:t xml:space="preserve">. </w:t>
+      </w:r>
+      <w:proofErr w:type="spellStart"/>
+      <w:r>
+        <w:rPr>
+          <w:rFonts w:ascii="Times New Roman" w:eastAsia="Times New Roman" w:hAnsi="Times New Roman" w:cs="Times New Roman"/>
+          <w:sz w:val="24"/>
+          <w:szCs w:val="24"/>
+        </w:rPr>
+        <w:t>Penyakit</w:t>
+      </w:r>
+      <w:proofErr w:type="spellEnd"/>
+      <w:r>
+        <w:rPr>
+          <w:rFonts w:ascii="Times New Roman" w:eastAsia="Times New Roman" w:hAnsi="Times New Roman" w:cs="Times New Roman"/>
+          <w:sz w:val="24"/>
+          <w:szCs w:val="24"/>
+        </w:rPr>
+        <w:t xml:space="preserve"> </w:t>
+      </w:r>
+      <w:proofErr w:type="spellStart"/>
+      <w:r>
+        <w:rPr>
+          <w:rFonts w:ascii="Times New Roman" w:eastAsia="Times New Roman" w:hAnsi="Times New Roman" w:cs="Times New Roman"/>
+          <w:sz w:val="24"/>
+          <w:szCs w:val="24"/>
+        </w:rPr>
+        <w:t>demam</w:t>
+      </w:r>
+      <w:proofErr w:type="spellEnd"/>
+      <w:r>
+        <w:rPr>
+          <w:rFonts w:ascii="Times New Roman" w:eastAsia="Times New Roman" w:hAnsi="Times New Roman" w:cs="Times New Roman"/>
+          <w:sz w:val="24"/>
+          <w:szCs w:val="24"/>
+        </w:rPr>
+        <w:t xml:space="preserve"> </w:t>
+      </w:r>
+      <w:proofErr w:type="spellStart"/>
+      <w:r>
+        <w:rPr>
+          <w:rFonts w:ascii="Times New Roman" w:eastAsia="Times New Roman" w:hAnsi="Times New Roman" w:cs="Times New Roman"/>
+          <w:sz w:val="24"/>
+          <w:szCs w:val="24"/>
+        </w:rPr>
+        <w:t>berdarah</w:t>
+      </w:r>
+      <w:proofErr w:type="spellEnd"/>
+      <w:r>
+        <w:rPr>
+          <w:rFonts w:ascii="Times New Roman" w:eastAsia="Times New Roman" w:hAnsi="Times New Roman" w:cs="Times New Roman"/>
+          <w:sz w:val="24"/>
+          <w:szCs w:val="24"/>
+        </w:rPr>
+        <w:t xml:space="preserve"> (</w:t>
+      </w:r>
+      <w:proofErr w:type="spellStart"/>
+      <w:r>
+        <w:rPr>
+          <w:rFonts w:ascii="Times New Roman" w:eastAsia="Times New Roman" w:hAnsi="Times New Roman" w:cs="Times New Roman"/>
+          <w:sz w:val="24"/>
+          <w:szCs w:val="24"/>
+        </w:rPr>
+        <w:t>haemorhagic</w:t>
+      </w:r>
+      <w:proofErr w:type="spellEnd"/>
+      <w:r>
+        <w:rPr>
+          <w:rFonts w:ascii="Times New Roman" w:eastAsia="Times New Roman" w:hAnsi="Times New Roman" w:cs="Times New Roman"/>
+          <w:sz w:val="24"/>
+          <w:szCs w:val="24"/>
+        </w:rPr>
+        <w:t xml:space="preserve"> fever) </w:t>
+      </w:r>
+      <w:proofErr w:type="spellStart"/>
+      <w:r>
+        <w:rPr>
+          <w:rFonts w:ascii="Times New Roman" w:eastAsia="Times New Roman" w:hAnsi="Times New Roman" w:cs="Times New Roman"/>
+          <w:sz w:val="24"/>
+          <w:szCs w:val="24"/>
+        </w:rPr>
+        <w:t>dapat</w:t>
+      </w:r>
+      <w:proofErr w:type="spellEnd"/>
+      <w:r>
+        <w:rPr>
+          <w:rFonts w:ascii="Times New Roman" w:eastAsia="Times New Roman" w:hAnsi="Times New Roman" w:cs="Times New Roman"/>
+          <w:sz w:val="24"/>
+          <w:szCs w:val="24"/>
+        </w:rPr>
+        <w:t xml:space="preserve"> </w:t>
+      </w:r>
+      <w:proofErr w:type="spellStart"/>
+      <w:r>
+        <w:rPr>
+          <w:rFonts w:ascii="Times New Roman" w:eastAsia="Times New Roman" w:hAnsi="Times New Roman" w:cs="Times New Roman"/>
+          <w:sz w:val="24"/>
+          <w:szCs w:val="24"/>
+        </w:rPr>
+        <w:t>juga</w:t>
+      </w:r>
+      <w:proofErr w:type="spellEnd"/>
+      <w:r>
+        <w:rPr>
+          <w:rFonts w:ascii="Times New Roman" w:eastAsia="Times New Roman" w:hAnsi="Times New Roman" w:cs="Times New Roman"/>
+          <w:sz w:val="24"/>
+          <w:szCs w:val="24"/>
+        </w:rPr>
+        <w:t xml:space="preserve"> </w:t>
+      </w:r>
+      <w:proofErr w:type="spellStart"/>
+      <w:r>
+        <w:rPr>
+          <w:rFonts w:ascii="Times New Roman" w:eastAsia="Times New Roman" w:hAnsi="Times New Roman" w:cs="Times New Roman"/>
+          <w:sz w:val="24"/>
+          <w:szCs w:val="24"/>
+        </w:rPr>
+        <w:t>meningkat</w:t>
+      </w:r>
+      <w:proofErr w:type="spellEnd"/>
+      <w:r>
+        <w:rPr>
+          <w:rFonts w:ascii="Times New Roman" w:eastAsia="Times New Roman" w:hAnsi="Times New Roman" w:cs="Times New Roman"/>
+          <w:sz w:val="24"/>
+          <w:szCs w:val="24"/>
+        </w:rPr>
+        <w:t xml:space="preserve"> </w:t>
+      </w:r>
+      <w:proofErr w:type="spellStart"/>
+      <w:r>
+        <w:rPr>
+          <w:rFonts w:ascii="Times New Roman" w:eastAsia="Times New Roman" w:hAnsi="Times New Roman" w:cs="Times New Roman"/>
+          <w:sz w:val="24"/>
+          <w:szCs w:val="24"/>
+        </w:rPr>
+        <w:t>dengan</w:t>
+      </w:r>
+      <w:proofErr w:type="spellEnd"/>
+      <w:r>
+        <w:rPr>
+          <w:rFonts w:ascii="Times New Roman" w:eastAsia="Times New Roman" w:hAnsi="Times New Roman" w:cs="Times New Roman"/>
+          <w:sz w:val="24"/>
+          <w:szCs w:val="24"/>
+        </w:rPr>
+        <w:t xml:space="preserve"> </w:t>
+      </w:r>
+      <w:proofErr w:type="spellStart"/>
+      <w:r>
+        <w:rPr>
+          <w:rFonts w:ascii="Times New Roman" w:eastAsia="Times New Roman" w:hAnsi="Times New Roman" w:cs="Times New Roman"/>
+          <w:sz w:val="24"/>
+          <w:szCs w:val="24"/>
+        </w:rPr>
+        <w:t>cepat</w:t>
+      </w:r>
+      <w:proofErr w:type="spellEnd"/>
+      <w:r>
+        <w:rPr>
+          <w:rFonts w:ascii="Times New Roman" w:eastAsia="Times New Roman" w:hAnsi="Times New Roman" w:cs="Times New Roman"/>
+          <w:sz w:val="24"/>
+          <w:szCs w:val="24"/>
+        </w:rPr>
+        <w:t xml:space="preserve"> </w:t>
+      </w:r>
+      <w:proofErr w:type="spellStart"/>
+      <w:r>
+        <w:rPr>
+          <w:rFonts w:ascii="Times New Roman" w:eastAsia="Times New Roman" w:hAnsi="Times New Roman" w:cs="Times New Roman"/>
+          <w:sz w:val="24"/>
+          <w:szCs w:val="24"/>
+        </w:rPr>
+        <w:t>di</w:t>
+      </w:r>
+      <w:proofErr w:type="spellEnd"/>
+      <w:r>
+        <w:rPr>
+          <w:rFonts w:ascii="Times New Roman" w:eastAsia="Times New Roman" w:hAnsi="Times New Roman" w:cs="Times New Roman"/>
+          <w:sz w:val="24"/>
+          <w:szCs w:val="24"/>
+        </w:rPr>
+        <w:t xml:space="preserve"> </w:t>
+      </w:r>
+      <w:proofErr w:type="spellStart"/>
+      <w:r>
+        <w:rPr>
+          <w:rFonts w:ascii="Times New Roman" w:eastAsia="Times New Roman" w:hAnsi="Times New Roman" w:cs="Times New Roman"/>
+          <w:sz w:val="24"/>
+          <w:szCs w:val="24"/>
+        </w:rPr>
+        <w:t>daerah</w:t>
+      </w:r>
+      <w:proofErr w:type="spellEnd"/>
+      <w:r>
+        <w:rPr>
+          <w:rFonts w:ascii="Times New Roman" w:eastAsia="Times New Roman" w:hAnsi="Times New Roman" w:cs="Times New Roman"/>
+          <w:sz w:val="24"/>
+          <w:szCs w:val="24"/>
+        </w:rPr>
+        <w:t xml:space="preserve"> yang </w:t>
+      </w:r>
+      <w:proofErr w:type="spellStart"/>
+      <w:r>
+        <w:rPr>
+          <w:rFonts w:ascii="Times New Roman" w:eastAsia="Times New Roman" w:hAnsi="Times New Roman" w:cs="Times New Roman"/>
+          <w:sz w:val="24"/>
+          <w:szCs w:val="24"/>
+        </w:rPr>
+        <w:t>pengelolaan</w:t>
+      </w:r>
+      <w:proofErr w:type="spellEnd"/>
+      <w:r>
+        <w:rPr>
+          <w:rFonts w:ascii="Times New Roman" w:eastAsia="Times New Roman" w:hAnsi="Times New Roman" w:cs="Times New Roman"/>
+          <w:sz w:val="24"/>
+          <w:szCs w:val="24"/>
+        </w:rPr>
+        <w:t xml:space="preserve"> </w:t>
+      </w:r>
+      <w:proofErr w:type="spellStart"/>
+      <w:r>
+        <w:rPr>
+          <w:rFonts w:ascii="Times New Roman" w:eastAsia="Times New Roman" w:hAnsi="Times New Roman" w:cs="Times New Roman"/>
+          <w:sz w:val="24"/>
+          <w:szCs w:val="24"/>
+        </w:rPr>
+        <w:t>sampahnya</w:t>
+      </w:r>
+      <w:proofErr w:type="spellEnd"/>
+      <w:r>
+        <w:rPr>
+          <w:rFonts w:ascii="Times New Roman" w:eastAsia="Times New Roman" w:hAnsi="Times New Roman" w:cs="Times New Roman"/>
+          <w:sz w:val="24"/>
+          <w:szCs w:val="24"/>
+        </w:rPr>
+        <w:t xml:space="preserve"> </w:t>
+      </w:r>
+      <w:proofErr w:type="spellStart"/>
+      <w:r>
+        <w:rPr>
+          <w:rFonts w:ascii="Times New Roman" w:eastAsia="Times New Roman" w:hAnsi="Times New Roman" w:cs="Times New Roman"/>
+          <w:sz w:val="24"/>
+          <w:szCs w:val="24"/>
+        </w:rPr>
+        <w:t>kurang</w:t>
+      </w:r>
+      <w:proofErr w:type="spellEnd"/>
+      <w:r>
+        <w:rPr>
+          <w:rFonts w:ascii="Times New Roman" w:eastAsia="Times New Roman" w:hAnsi="Times New Roman" w:cs="Times New Roman"/>
+          <w:sz w:val="24"/>
+          <w:szCs w:val="24"/>
+        </w:rPr>
+        <w:t xml:space="preserve"> </w:t>
+      </w:r>
+      <w:proofErr w:type="spellStart"/>
+      <w:r>
+        <w:rPr>
+          <w:rFonts w:ascii="Times New Roman" w:eastAsia="Times New Roman" w:hAnsi="Times New Roman" w:cs="Times New Roman"/>
+          <w:sz w:val="24"/>
+          <w:szCs w:val="24"/>
+        </w:rPr>
+        <w:t>memadai</w:t>
+      </w:r>
+      <w:proofErr w:type="spellEnd"/>
+      <w:r>
+        <w:rPr>
+          <w:rFonts w:ascii="Times New Roman" w:eastAsia="Times New Roman" w:hAnsi="Times New Roman" w:cs="Times New Roman"/>
+          <w:sz w:val="24"/>
+          <w:szCs w:val="24"/>
+        </w:rPr>
+        <w:t>.</w:t>
+      </w:r>
+    </w:p>
+    <w:p>
+      <w:pPr>
+        <w:numPr>
+          <w:ilvl w:val="0"/>
+          <w:numId w:val="3"/>
+        </w:numPr>
+        <w:spacing w:before="100" w:beforeAutospacing="1" w:after="100" w:afterAutospacing="1" w:line="240" w:lineRule="auto"/>
+        <w:rPr>
+          <w:rFonts w:ascii="Times New Roman" w:eastAsia="Times New Roman" w:hAnsi="Times New Roman" w:cs="Times New Roman"/>
+          <w:sz w:val="24"/>
+          <w:szCs w:val="24"/>
+        </w:rPr>
+      </w:pPr>
+      <w:proofErr w:type="spellStart"/>
+      <w:r>
+        <w:rPr>
+          <w:rFonts w:ascii="Times New Roman" w:eastAsia="Times New Roman" w:hAnsi="Times New Roman" w:cs="Times New Roman"/>
+          <w:sz w:val="24"/>
+          <w:szCs w:val="24"/>
+        </w:rPr>
+        <w:t>Penyakit</w:t>
+      </w:r>
+      <w:proofErr w:type="spellEnd"/>
+      <w:r>
+        <w:rPr>
+          <w:rFonts w:ascii="Times New Roman" w:eastAsia="Times New Roman" w:hAnsi="Times New Roman" w:cs="Times New Roman"/>
+          <w:sz w:val="24"/>
+          <w:szCs w:val="24"/>
+        </w:rPr>
+        <w:t xml:space="preserve"> </w:t>
+      </w:r>
+      <w:proofErr w:type="spellStart"/>
+      <w:r>
+        <w:rPr>
+          <w:rFonts w:ascii="Times New Roman" w:eastAsia="Times New Roman" w:hAnsi="Times New Roman" w:cs="Times New Roman"/>
+          <w:sz w:val="24"/>
+          <w:szCs w:val="24"/>
+        </w:rPr>
+        <w:t>jamur</w:t>
+      </w:r>
+      <w:proofErr w:type="spellEnd"/>
+      <w:r>
+        <w:rPr>
+          <w:rFonts w:ascii="Times New Roman" w:eastAsia="Times New Roman" w:hAnsi="Times New Roman" w:cs="Times New Roman"/>
+          <w:sz w:val="24"/>
+          <w:szCs w:val="24"/>
+        </w:rPr>
+        <w:t xml:space="preserve"> </w:t>
+      </w:r>
+      <w:proofErr w:type="spellStart"/>
+      <w:r>
+        <w:rPr>
+          <w:rFonts w:ascii="Times New Roman" w:eastAsia="Times New Roman" w:hAnsi="Times New Roman" w:cs="Times New Roman"/>
+          <w:sz w:val="24"/>
+          <w:szCs w:val="24"/>
+        </w:rPr>
+        <w:t>dapat</w:t>
+      </w:r>
+      <w:proofErr w:type="spellEnd"/>
+      <w:r>
+        <w:rPr>
+          <w:rFonts w:ascii="Times New Roman" w:eastAsia="Times New Roman" w:hAnsi="Times New Roman" w:cs="Times New Roman"/>
+          <w:sz w:val="24"/>
+          <w:szCs w:val="24"/>
+        </w:rPr>
+        <w:t xml:space="preserve"> </w:t>
+      </w:r>
+      <w:proofErr w:type="spellStart"/>
+      <w:r>
+        <w:rPr>
+          <w:rFonts w:ascii="Times New Roman" w:eastAsia="Times New Roman" w:hAnsi="Times New Roman" w:cs="Times New Roman"/>
+          <w:sz w:val="24"/>
+          <w:szCs w:val="24"/>
+        </w:rPr>
+        <w:t>juga</w:t>
+      </w:r>
+      <w:proofErr w:type="spellEnd"/>
+      <w:r>
+        <w:rPr>
+          <w:rFonts w:ascii="Times New Roman" w:eastAsia="Times New Roman" w:hAnsi="Times New Roman" w:cs="Times New Roman"/>
+          <w:sz w:val="24"/>
+          <w:szCs w:val="24"/>
+        </w:rPr>
+        <w:t xml:space="preserve"> </w:t>
+      </w:r>
+      <w:proofErr w:type="spellStart"/>
+      <w:r>
+        <w:rPr>
+          <w:rFonts w:ascii="Times New Roman" w:eastAsia="Times New Roman" w:hAnsi="Times New Roman" w:cs="Times New Roman"/>
+          <w:sz w:val="24"/>
+          <w:szCs w:val="24"/>
+        </w:rPr>
+        <w:t>menyebar</w:t>
+      </w:r>
+      <w:proofErr w:type="spellEnd"/>
+      <w:r>
+        <w:rPr>
+          <w:rFonts w:ascii="Times New Roman" w:eastAsia="Times New Roman" w:hAnsi="Times New Roman" w:cs="Times New Roman"/>
+          <w:sz w:val="24"/>
+          <w:szCs w:val="24"/>
+        </w:rPr>
+        <w:t xml:space="preserve"> (</w:t>
+      </w:r>
+      <w:proofErr w:type="spellStart"/>
+      <w:r>
+        <w:rPr>
+          <w:rFonts w:ascii="Times New Roman" w:eastAsia="Times New Roman" w:hAnsi="Times New Roman" w:cs="Times New Roman"/>
+          <w:sz w:val="24"/>
+          <w:szCs w:val="24"/>
+        </w:rPr>
+        <w:t>misalnya</w:t>
+      </w:r>
+      <w:proofErr w:type="spellEnd"/>
+      <w:r>
+        <w:rPr>
+          <w:rFonts w:ascii="Times New Roman" w:eastAsia="Times New Roman" w:hAnsi="Times New Roman" w:cs="Times New Roman"/>
+          <w:sz w:val="24"/>
+          <w:szCs w:val="24"/>
+        </w:rPr>
+        <w:t xml:space="preserve"> </w:t>
+      </w:r>
+      <w:proofErr w:type="spellStart"/>
+      <w:r>
+        <w:rPr>
+          <w:rFonts w:ascii="Times New Roman" w:eastAsia="Times New Roman" w:hAnsi="Times New Roman" w:cs="Times New Roman"/>
+          <w:sz w:val="24"/>
+          <w:szCs w:val="24"/>
+        </w:rPr>
+        <w:t>jamur</w:t>
+      </w:r>
+      <w:proofErr w:type="spellEnd"/>
+      <w:r>
+        <w:rPr>
+          <w:rFonts w:ascii="Times New Roman" w:eastAsia="Times New Roman" w:hAnsi="Times New Roman" w:cs="Times New Roman"/>
+          <w:sz w:val="24"/>
+          <w:szCs w:val="24"/>
+        </w:rPr>
+        <w:t xml:space="preserve"> </w:t>
+      </w:r>
+      <w:proofErr w:type="spellStart"/>
+      <w:r>
+        <w:rPr>
+          <w:rFonts w:ascii="Times New Roman" w:eastAsia="Times New Roman" w:hAnsi="Times New Roman" w:cs="Times New Roman"/>
+          <w:sz w:val="24"/>
+          <w:szCs w:val="24"/>
+        </w:rPr>
+        <w:t>kulit</w:t>
+      </w:r>
+      <w:proofErr w:type="spellEnd"/>
+      <w:r>
+        <w:rPr>
+          <w:rFonts w:ascii="Times New Roman" w:eastAsia="Times New Roman" w:hAnsi="Times New Roman" w:cs="Times New Roman"/>
+          <w:sz w:val="24"/>
+          <w:szCs w:val="24"/>
+        </w:rPr>
+        <w:t>).</w:t>
+      </w:r>
+    </w:p>
+    <w:p>
+      <w:pPr>
+        <w:numPr>
+          <w:ilvl w:val="0"/>
+          <w:numId w:val="3"/>
+        </w:numPr>
+        <w:spacing w:before="100" w:beforeAutospacing="1" w:after="100" w:afterAutospacing="1" w:line="240" w:lineRule="auto"/>
+        <w:rPr>
+          <w:rFonts w:ascii="Times New Roman" w:eastAsia="Times New Roman" w:hAnsi="Times New Roman" w:cs="Times New Roman"/>
+          <w:sz w:val="24"/>
+          <w:szCs w:val="24"/>
+        </w:rPr>
+      </w:pPr>
+      <w:proofErr w:type="spellStart"/>
+      <w:r>
+        <w:rPr>
+          <w:rFonts w:ascii="Times New Roman" w:eastAsia="Times New Roman" w:hAnsi="Times New Roman" w:cs="Times New Roman"/>
+          <w:sz w:val="24"/>
+          <w:szCs w:val="24"/>
+        </w:rPr>
+        <w:t>Penyakit</w:t>
+      </w:r>
+      <w:proofErr w:type="spellEnd"/>
+      <w:r>
+        <w:rPr>
+          <w:rFonts w:ascii="Times New Roman" w:eastAsia="Times New Roman" w:hAnsi="Times New Roman" w:cs="Times New Roman"/>
+          <w:sz w:val="24"/>
+          <w:szCs w:val="24"/>
+        </w:rPr>
+        <w:t xml:space="preserve"> yang </w:t>
+      </w:r>
+      <w:proofErr w:type="spellStart"/>
+      <w:r>
+        <w:rPr>
+          <w:rFonts w:ascii="Times New Roman" w:eastAsia="Times New Roman" w:hAnsi="Times New Roman" w:cs="Times New Roman"/>
+          <w:sz w:val="24"/>
+          <w:szCs w:val="24"/>
+        </w:rPr>
+        <w:t>dapat</w:t>
+      </w:r>
+      <w:proofErr w:type="spellEnd"/>
+      <w:r>
+        <w:rPr>
+          <w:rFonts w:ascii="Times New Roman" w:eastAsia="Times New Roman" w:hAnsi="Times New Roman" w:cs="Times New Roman"/>
+          <w:sz w:val="24"/>
+          <w:szCs w:val="24"/>
+        </w:rPr>
+        <w:t xml:space="preserve"> </w:t>
+      </w:r>
+      <w:proofErr w:type="spellStart"/>
+      <w:r>
+        <w:rPr>
+          <w:rFonts w:ascii="Times New Roman" w:eastAsia="Times New Roman" w:hAnsi="Times New Roman" w:cs="Times New Roman"/>
+          <w:sz w:val="24"/>
+          <w:szCs w:val="24"/>
+        </w:rPr>
+        <w:t>menyebar</w:t>
+      </w:r>
+      <w:proofErr w:type="spellEnd"/>
+      <w:r>
+        <w:rPr>
+          <w:rFonts w:ascii="Times New Roman" w:eastAsia="Times New Roman" w:hAnsi="Times New Roman" w:cs="Times New Roman"/>
+          <w:sz w:val="24"/>
+          <w:szCs w:val="24"/>
+        </w:rPr>
+        <w:t xml:space="preserve"> </w:t>
+      </w:r>
+      <w:proofErr w:type="spellStart"/>
+      <w:r>
+        <w:rPr>
+          <w:rFonts w:ascii="Times New Roman" w:eastAsia="Times New Roman" w:hAnsi="Times New Roman" w:cs="Times New Roman"/>
+          <w:sz w:val="24"/>
+          <w:szCs w:val="24"/>
+        </w:rPr>
+        <w:t>melalui</w:t>
+      </w:r>
+      <w:proofErr w:type="spellEnd"/>
+      <w:r>
+        <w:rPr>
+          <w:rFonts w:ascii="Times New Roman" w:eastAsia="Times New Roman" w:hAnsi="Times New Roman" w:cs="Times New Roman"/>
+          <w:sz w:val="24"/>
+          <w:szCs w:val="24"/>
+        </w:rPr>
+        <w:t xml:space="preserve"> </w:t>
+      </w:r>
+      <w:proofErr w:type="spellStart"/>
+      <w:r>
+        <w:rPr>
+          <w:rFonts w:ascii="Times New Roman" w:eastAsia="Times New Roman" w:hAnsi="Times New Roman" w:cs="Times New Roman"/>
+          <w:sz w:val="24"/>
+          <w:szCs w:val="24"/>
+        </w:rPr>
+        <w:t>rantai</w:t>
+      </w:r>
+      <w:proofErr w:type="spellEnd"/>
+      <w:r>
+        <w:rPr>
+          <w:rFonts w:ascii="Times New Roman" w:eastAsia="Times New Roman" w:hAnsi="Times New Roman" w:cs="Times New Roman"/>
+          <w:sz w:val="24"/>
+          <w:szCs w:val="24"/>
+        </w:rPr>
+        <w:t xml:space="preserve"> </w:t>
+      </w:r>
+      <w:proofErr w:type="spellStart"/>
+      <w:r>
+        <w:rPr>
+          <w:rFonts w:ascii="Times New Roman" w:eastAsia="Times New Roman" w:hAnsi="Times New Roman" w:cs="Times New Roman"/>
+          <w:sz w:val="24"/>
+          <w:szCs w:val="24"/>
+        </w:rPr>
+        <w:t>makanan</w:t>
+      </w:r>
+      <w:proofErr w:type="spellEnd"/>
+      <w:r>
+        <w:rPr>
+          <w:rFonts w:ascii="Times New Roman" w:eastAsia="Times New Roman" w:hAnsi="Times New Roman" w:cs="Times New Roman"/>
+          <w:sz w:val="24"/>
+          <w:szCs w:val="24"/>
+        </w:rPr>
+        <w:t xml:space="preserve">. </w:t>
+      </w:r>
+      <w:proofErr w:type="spellStart"/>
+      <w:r>
+        <w:rPr>
+          <w:rFonts w:ascii="Times New Roman" w:eastAsia="Times New Roman" w:hAnsi="Times New Roman" w:cs="Times New Roman"/>
+          <w:sz w:val="24"/>
+          <w:szCs w:val="24"/>
+        </w:rPr>
+        <w:t>Salah</w:t>
+      </w:r>
+      <w:proofErr w:type="spellEnd"/>
+      <w:r>
+        <w:rPr>
+          <w:rFonts w:ascii="Times New Roman" w:eastAsia="Times New Roman" w:hAnsi="Times New Roman" w:cs="Times New Roman"/>
+          <w:sz w:val="24"/>
+          <w:szCs w:val="24"/>
+        </w:rPr>
+        <w:t xml:space="preserve"> </w:t>
+      </w:r>
+      <w:proofErr w:type="spellStart"/>
+      <w:r>
+        <w:rPr>
+          <w:rFonts w:ascii="Times New Roman" w:eastAsia="Times New Roman" w:hAnsi="Times New Roman" w:cs="Times New Roman"/>
+          <w:sz w:val="24"/>
+          <w:szCs w:val="24"/>
+        </w:rPr>
+        <w:t>satu</w:t>
+      </w:r>
+      <w:proofErr w:type="spellEnd"/>
+      <w:r>
+        <w:rPr>
+          <w:rFonts w:ascii="Times New Roman" w:eastAsia="Times New Roman" w:hAnsi="Times New Roman" w:cs="Times New Roman"/>
+          <w:sz w:val="24"/>
+          <w:szCs w:val="24"/>
+        </w:rPr>
+        <w:t xml:space="preserve"> </w:t>
+      </w:r>
+      <w:proofErr w:type="spellStart"/>
+      <w:r>
+        <w:rPr>
+          <w:rFonts w:ascii="Times New Roman" w:eastAsia="Times New Roman" w:hAnsi="Times New Roman" w:cs="Times New Roman"/>
+          <w:sz w:val="24"/>
+          <w:szCs w:val="24"/>
+        </w:rPr>
+        <w:t>contohnya</w:t>
+      </w:r>
+      <w:proofErr w:type="spellEnd"/>
+      <w:r>
+        <w:rPr>
+          <w:rFonts w:ascii="Times New Roman" w:eastAsia="Times New Roman" w:hAnsi="Times New Roman" w:cs="Times New Roman"/>
+          <w:sz w:val="24"/>
+          <w:szCs w:val="24"/>
+        </w:rPr>
+        <w:t xml:space="preserve"> </w:t>
+      </w:r>
+      <w:proofErr w:type="spellStart"/>
+      <w:r>
+        <w:rPr>
+          <w:rFonts w:ascii="Times New Roman" w:eastAsia="Times New Roman" w:hAnsi="Times New Roman" w:cs="Times New Roman"/>
+          <w:sz w:val="24"/>
+          <w:szCs w:val="24"/>
+        </w:rPr>
+        <w:t>adalah</w:t>
+      </w:r>
+      <w:proofErr w:type="spellEnd"/>
+      <w:r>
+        <w:rPr>
+          <w:rFonts w:ascii="Times New Roman" w:eastAsia="Times New Roman" w:hAnsi="Times New Roman" w:cs="Times New Roman"/>
+          <w:sz w:val="24"/>
+          <w:szCs w:val="24"/>
+        </w:rPr>
+        <w:t xml:space="preserve"> </w:t>
+      </w:r>
+      <w:proofErr w:type="spellStart"/>
+      <w:r>
+        <w:rPr>
+          <w:rFonts w:ascii="Times New Roman" w:eastAsia="Times New Roman" w:hAnsi="Times New Roman" w:cs="Times New Roman"/>
+          <w:sz w:val="24"/>
+          <w:szCs w:val="24"/>
+        </w:rPr>
+        <w:t>suatu</w:t>
+      </w:r>
+      <w:proofErr w:type="spellEnd"/>
+      <w:r>
+        <w:rPr>
+          <w:rFonts w:ascii="Times New Roman" w:eastAsia="Times New Roman" w:hAnsi="Times New Roman" w:cs="Times New Roman"/>
+          <w:sz w:val="24"/>
+          <w:szCs w:val="24"/>
+        </w:rPr>
+        <w:t xml:space="preserve"> </w:t>
+      </w:r>
+      <w:proofErr w:type="spellStart"/>
+      <w:r>
+        <w:rPr>
+          <w:rFonts w:ascii="Times New Roman" w:eastAsia="Times New Roman" w:hAnsi="Times New Roman" w:cs="Times New Roman"/>
+          <w:sz w:val="24"/>
+          <w:szCs w:val="24"/>
+        </w:rPr>
+        <w:t>penyakit</w:t>
+      </w:r>
+      <w:proofErr w:type="spellEnd"/>
+      <w:r>
+        <w:rPr>
+          <w:rFonts w:ascii="Times New Roman" w:eastAsia="Times New Roman" w:hAnsi="Times New Roman" w:cs="Times New Roman"/>
+          <w:sz w:val="24"/>
+          <w:szCs w:val="24"/>
+        </w:rPr>
+        <w:t xml:space="preserve"> yang </w:t>
+      </w:r>
+      <w:proofErr w:type="spellStart"/>
+      <w:r>
+        <w:rPr>
+          <w:rFonts w:ascii="Times New Roman" w:eastAsia="Times New Roman" w:hAnsi="Times New Roman" w:cs="Times New Roman"/>
+          <w:sz w:val="24"/>
+          <w:szCs w:val="24"/>
+        </w:rPr>
+        <w:t>dijangkitkan</w:t>
+      </w:r>
+      <w:proofErr w:type="spellEnd"/>
+      <w:r>
+        <w:rPr>
+          <w:rFonts w:ascii="Times New Roman" w:eastAsia="Times New Roman" w:hAnsi="Times New Roman" w:cs="Times New Roman"/>
+          <w:sz w:val="24"/>
+          <w:szCs w:val="24"/>
+        </w:rPr>
+        <w:t xml:space="preserve"> </w:t>
+      </w:r>
+      <w:proofErr w:type="spellStart"/>
+      <w:r>
+        <w:rPr>
+          <w:rFonts w:ascii="Times New Roman" w:eastAsia="Times New Roman" w:hAnsi="Times New Roman" w:cs="Times New Roman"/>
+          <w:sz w:val="24"/>
+          <w:szCs w:val="24"/>
+        </w:rPr>
+        <w:t>oleh</w:t>
+      </w:r>
+      <w:proofErr w:type="spellEnd"/>
+      <w:r>
+        <w:rPr>
+          <w:rFonts w:ascii="Times New Roman" w:eastAsia="Times New Roman" w:hAnsi="Times New Roman" w:cs="Times New Roman"/>
+          <w:sz w:val="24"/>
+          <w:szCs w:val="24"/>
+        </w:rPr>
+        <w:t xml:space="preserve"> </w:t>
+      </w:r>
+      <w:proofErr w:type="spellStart"/>
+      <w:r>
+        <w:rPr>
+          <w:rFonts w:ascii="Times New Roman" w:eastAsia="Times New Roman" w:hAnsi="Times New Roman" w:cs="Times New Roman"/>
+          <w:sz w:val="24"/>
+          <w:szCs w:val="24"/>
+        </w:rPr>
+        <w:t>cacing</w:t>
+      </w:r>
+      <w:proofErr w:type="spellEnd"/>
+      <w:r>
+        <w:rPr>
+          <w:rFonts w:ascii="Times New Roman" w:eastAsia="Times New Roman" w:hAnsi="Times New Roman" w:cs="Times New Roman"/>
+          <w:sz w:val="24"/>
+          <w:szCs w:val="24"/>
+        </w:rPr>
+        <w:t xml:space="preserve"> pita (</w:t>
+      </w:r>
+      <w:proofErr w:type="spellStart"/>
+      <w:r>
+        <w:rPr>
+          <w:rFonts w:ascii="Times New Roman" w:eastAsia="Times New Roman" w:hAnsi="Times New Roman" w:cs="Times New Roman"/>
+          <w:sz w:val="24"/>
+          <w:szCs w:val="24"/>
+        </w:rPr>
+        <w:t>taenia</w:t>
+      </w:r>
+      <w:proofErr w:type="spellEnd"/>
+      <w:r>
+        <w:rPr>
+          <w:rFonts w:ascii="Times New Roman" w:eastAsia="Times New Roman" w:hAnsi="Times New Roman" w:cs="Times New Roman"/>
+          <w:sz w:val="24"/>
+          <w:szCs w:val="24"/>
+        </w:rPr>
+        <w:t xml:space="preserve">). </w:t>
+      </w:r>
+      <w:proofErr w:type="spellStart"/>
+      <w:r>
+        <w:rPr>
+          <w:rFonts w:ascii="Times New Roman" w:eastAsia="Times New Roman" w:hAnsi="Times New Roman" w:cs="Times New Roman"/>
+          <w:sz w:val="24"/>
+          <w:szCs w:val="24"/>
+        </w:rPr>
+        <w:t>Cacing</w:t>
+      </w:r>
+      <w:proofErr w:type="spellEnd"/>
+      <w:r>
+        <w:rPr>
+          <w:rFonts w:ascii="Times New Roman" w:eastAsia="Times New Roman" w:hAnsi="Times New Roman" w:cs="Times New Roman"/>
+          <w:sz w:val="24"/>
+          <w:szCs w:val="24"/>
+        </w:rPr>
+        <w:t xml:space="preserve"> </w:t>
+      </w:r>
+      <w:proofErr w:type="spellStart"/>
+      <w:r>
+        <w:rPr>
+          <w:rFonts w:ascii="Times New Roman" w:eastAsia="Times New Roman" w:hAnsi="Times New Roman" w:cs="Times New Roman"/>
+          <w:sz w:val="24"/>
+          <w:szCs w:val="24"/>
+        </w:rPr>
+        <w:t>ini</w:t>
+      </w:r>
+      <w:proofErr w:type="spellEnd"/>
+      <w:r>
+        <w:rPr>
+          <w:rFonts w:ascii="Times New Roman" w:eastAsia="Times New Roman" w:hAnsi="Times New Roman" w:cs="Times New Roman"/>
+          <w:sz w:val="24"/>
+          <w:szCs w:val="24"/>
+        </w:rPr>
+        <w:t xml:space="preserve"> </w:t>
+      </w:r>
+      <w:proofErr w:type="spellStart"/>
+      <w:r>
+        <w:rPr>
+          <w:rFonts w:ascii="Times New Roman" w:eastAsia="Times New Roman" w:hAnsi="Times New Roman" w:cs="Times New Roman"/>
+          <w:sz w:val="24"/>
+          <w:szCs w:val="24"/>
+        </w:rPr>
+        <w:t>sebelumnya</w:t>
+      </w:r>
+      <w:proofErr w:type="spellEnd"/>
+      <w:r>
+        <w:rPr>
+          <w:rFonts w:ascii="Times New Roman" w:eastAsia="Times New Roman" w:hAnsi="Times New Roman" w:cs="Times New Roman"/>
+          <w:sz w:val="24"/>
+          <w:szCs w:val="24"/>
+        </w:rPr>
+        <w:t xml:space="preserve"> </w:t>
+      </w:r>
+      <w:proofErr w:type="spellStart"/>
+      <w:r>
+        <w:rPr>
+          <w:rFonts w:ascii="Times New Roman" w:eastAsia="Times New Roman" w:hAnsi="Times New Roman" w:cs="Times New Roman"/>
+          <w:sz w:val="24"/>
+          <w:szCs w:val="24"/>
+        </w:rPr>
+        <w:t>masuk</w:t>
+      </w:r>
+      <w:proofErr w:type="spellEnd"/>
+      <w:r>
+        <w:rPr>
+          <w:rFonts w:ascii="Times New Roman" w:eastAsia="Times New Roman" w:hAnsi="Times New Roman" w:cs="Times New Roman"/>
+          <w:sz w:val="24"/>
+          <w:szCs w:val="24"/>
+        </w:rPr>
+        <w:t xml:space="preserve"> </w:t>
+      </w:r>
+      <w:proofErr w:type="spellStart"/>
+      <w:r>
+        <w:rPr>
+          <w:rFonts w:ascii="Times New Roman" w:eastAsia="Times New Roman" w:hAnsi="Times New Roman" w:cs="Times New Roman"/>
+          <w:sz w:val="24"/>
+          <w:szCs w:val="24"/>
+        </w:rPr>
+        <w:t>ke</w:t>
+      </w:r>
+      <w:proofErr w:type="spellEnd"/>
+      <w:r>
+        <w:rPr>
+          <w:rFonts w:ascii="Times New Roman" w:eastAsia="Times New Roman" w:hAnsi="Times New Roman" w:cs="Times New Roman"/>
+          <w:sz w:val="24"/>
+          <w:szCs w:val="24"/>
+        </w:rPr>
+        <w:t xml:space="preserve"> </w:t>
+      </w:r>
+      <w:proofErr w:type="spellStart"/>
+      <w:r>
+        <w:rPr>
+          <w:rFonts w:ascii="Times New Roman" w:eastAsia="Times New Roman" w:hAnsi="Times New Roman" w:cs="Times New Roman"/>
+          <w:sz w:val="24"/>
+          <w:szCs w:val="24"/>
+        </w:rPr>
+        <w:t>dalam</w:t>
+      </w:r>
+      <w:proofErr w:type="spellEnd"/>
+      <w:r>
+        <w:rPr>
+          <w:rFonts w:ascii="Times New Roman" w:eastAsia="Times New Roman" w:hAnsi="Times New Roman" w:cs="Times New Roman"/>
+          <w:sz w:val="24"/>
+          <w:szCs w:val="24"/>
+        </w:rPr>
+        <w:t xml:space="preserve"> </w:t>
+      </w:r>
+      <w:proofErr w:type="spellStart"/>
+      <w:r>
+        <w:rPr>
+          <w:rFonts w:ascii="Times New Roman" w:eastAsia="Times New Roman" w:hAnsi="Times New Roman" w:cs="Times New Roman"/>
+          <w:sz w:val="24"/>
+          <w:szCs w:val="24"/>
+        </w:rPr>
+        <w:t>pencernaaan</w:t>
+      </w:r>
+      <w:proofErr w:type="spellEnd"/>
+      <w:r>
+        <w:rPr>
+          <w:rFonts w:ascii="Times New Roman" w:eastAsia="Times New Roman" w:hAnsi="Times New Roman" w:cs="Times New Roman"/>
+          <w:sz w:val="24"/>
+          <w:szCs w:val="24"/>
+        </w:rPr>
+        <w:t xml:space="preserve"> </w:t>
+      </w:r>
+      <w:proofErr w:type="spellStart"/>
+      <w:r>
+        <w:rPr>
+          <w:rFonts w:ascii="Times New Roman" w:eastAsia="Times New Roman" w:hAnsi="Times New Roman" w:cs="Times New Roman"/>
+          <w:sz w:val="24"/>
+          <w:szCs w:val="24"/>
+        </w:rPr>
+        <w:t>binatang</w:t>
+      </w:r>
+      <w:proofErr w:type="spellEnd"/>
+      <w:r>
+        <w:rPr>
+          <w:rFonts w:ascii="Times New Roman" w:eastAsia="Times New Roman" w:hAnsi="Times New Roman" w:cs="Times New Roman"/>
+          <w:sz w:val="24"/>
+          <w:szCs w:val="24"/>
+        </w:rPr>
+        <w:t xml:space="preserve"> </w:t>
+      </w:r>
+      <w:proofErr w:type="spellStart"/>
+      <w:r>
+        <w:rPr>
+          <w:rFonts w:ascii="Times New Roman" w:eastAsia="Times New Roman" w:hAnsi="Times New Roman" w:cs="Times New Roman"/>
+          <w:sz w:val="24"/>
+          <w:szCs w:val="24"/>
+        </w:rPr>
+        <w:t>ternak</w:t>
+      </w:r>
+      <w:proofErr w:type="spellEnd"/>
+      <w:r>
+        <w:rPr>
+          <w:rFonts w:ascii="Times New Roman" w:eastAsia="Times New Roman" w:hAnsi="Times New Roman" w:cs="Times New Roman"/>
+          <w:sz w:val="24"/>
+          <w:szCs w:val="24"/>
+        </w:rPr>
+        <w:t xml:space="preserve"> </w:t>
+      </w:r>
+      <w:proofErr w:type="spellStart"/>
+      <w:r>
+        <w:rPr>
+          <w:rFonts w:ascii="Times New Roman" w:eastAsia="Times New Roman" w:hAnsi="Times New Roman" w:cs="Times New Roman"/>
+          <w:sz w:val="24"/>
+          <w:szCs w:val="24"/>
+        </w:rPr>
+        <w:t>melalui</w:t>
+      </w:r>
+      <w:proofErr w:type="spellEnd"/>
+      <w:r>
+        <w:rPr>
+          <w:rFonts w:ascii="Times New Roman" w:eastAsia="Times New Roman" w:hAnsi="Times New Roman" w:cs="Times New Roman"/>
+          <w:sz w:val="24"/>
+          <w:szCs w:val="24"/>
+        </w:rPr>
+        <w:t xml:space="preserve"> </w:t>
+      </w:r>
+      <w:proofErr w:type="spellStart"/>
+      <w:r>
+        <w:rPr>
+          <w:rFonts w:ascii="Times New Roman" w:eastAsia="Times New Roman" w:hAnsi="Times New Roman" w:cs="Times New Roman"/>
+          <w:sz w:val="24"/>
+          <w:szCs w:val="24"/>
+        </w:rPr>
+        <w:t>makanannya</w:t>
+      </w:r>
+      <w:proofErr w:type="spellEnd"/>
+      <w:r>
+        <w:rPr>
+          <w:rFonts w:ascii="Times New Roman" w:eastAsia="Times New Roman" w:hAnsi="Times New Roman" w:cs="Times New Roman"/>
+          <w:sz w:val="24"/>
+          <w:szCs w:val="24"/>
+        </w:rPr>
+        <w:t xml:space="preserve"> yang </w:t>
+      </w:r>
+      <w:proofErr w:type="spellStart"/>
+      <w:r>
+        <w:rPr>
+          <w:rFonts w:ascii="Times New Roman" w:eastAsia="Times New Roman" w:hAnsi="Times New Roman" w:cs="Times New Roman"/>
+          <w:sz w:val="24"/>
+          <w:szCs w:val="24"/>
+        </w:rPr>
+        <w:t>berupa</w:t>
+      </w:r>
+      <w:proofErr w:type="spellEnd"/>
+      <w:r>
+        <w:rPr>
+          <w:rFonts w:ascii="Times New Roman" w:eastAsia="Times New Roman" w:hAnsi="Times New Roman" w:cs="Times New Roman"/>
+          <w:sz w:val="24"/>
+          <w:szCs w:val="24"/>
+        </w:rPr>
+        <w:t xml:space="preserve"> </w:t>
+      </w:r>
+      <w:proofErr w:type="spellStart"/>
+      <w:r>
+        <w:rPr>
+          <w:rFonts w:ascii="Times New Roman" w:eastAsia="Times New Roman" w:hAnsi="Times New Roman" w:cs="Times New Roman"/>
+          <w:sz w:val="24"/>
+          <w:szCs w:val="24"/>
+        </w:rPr>
+        <w:t>sisa</w:t>
+      </w:r>
+      <w:proofErr w:type="spellEnd"/>
+      <w:r>
+        <w:rPr>
+          <w:rFonts w:ascii="Times New Roman" w:eastAsia="Times New Roman" w:hAnsi="Times New Roman" w:cs="Times New Roman"/>
+          <w:sz w:val="24"/>
+          <w:szCs w:val="24"/>
+        </w:rPr>
+        <w:t xml:space="preserve"> </w:t>
+      </w:r>
+      <w:proofErr w:type="spellStart"/>
+      <w:r>
+        <w:rPr>
+          <w:rFonts w:ascii="Times New Roman" w:eastAsia="Times New Roman" w:hAnsi="Times New Roman" w:cs="Times New Roman"/>
+          <w:sz w:val="24"/>
+          <w:szCs w:val="24"/>
+        </w:rPr>
+        <w:t>makanan</w:t>
+      </w:r>
+      <w:proofErr w:type="spellEnd"/>
+      <w:r>
+        <w:rPr>
+          <w:rFonts w:ascii="Times New Roman" w:eastAsia="Times New Roman" w:hAnsi="Times New Roman" w:cs="Times New Roman"/>
+          <w:sz w:val="24"/>
+          <w:szCs w:val="24"/>
+        </w:rPr>
+        <w:t>/</w:t>
+      </w:r>
+      <w:proofErr w:type="spellStart"/>
+      <w:r>
+        <w:rPr>
+          <w:rFonts w:ascii="Times New Roman" w:eastAsia="Times New Roman" w:hAnsi="Times New Roman" w:cs="Times New Roman"/>
+          <w:sz w:val="24"/>
+          <w:szCs w:val="24"/>
+        </w:rPr>
+        <w:t>sampah</w:t>
+      </w:r>
+      <w:proofErr w:type="spellEnd"/>
+      <w:r>
+        <w:rPr>
+          <w:rFonts w:ascii="Times New Roman" w:eastAsia="Times New Roman" w:hAnsi="Times New Roman" w:cs="Times New Roman"/>
+          <w:sz w:val="24"/>
+          <w:szCs w:val="24"/>
+        </w:rPr>
+        <w:t>.</w:t>
+      </w:r>
+    </w:p>
+    <w:p>
+      <w:pPr>
+        <w:numPr>
+          <w:ilvl w:val="0"/>
+          <w:numId w:val="3"/>
+        </w:numPr>
+        <w:spacing w:before="100" w:beforeAutospacing="1" w:after="100" w:afterAutospacing="1" w:line="240" w:lineRule="auto"/>
+        <w:rPr>
+          <w:rFonts w:ascii="Times New Roman" w:eastAsia="Times New Roman" w:hAnsi="Times New Roman" w:cs="Times New Roman"/>
+          <w:sz w:val="24"/>
+          <w:szCs w:val="24"/>
+        </w:rPr>
+      </w:pPr>
+      <w:proofErr w:type="spellStart"/>
+      <w:r>
+        <w:rPr>
+          <w:rFonts w:ascii="Times New Roman" w:eastAsia="Times New Roman" w:hAnsi="Times New Roman" w:cs="Times New Roman"/>
+          <w:sz w:val="24"/>
+          <w:szCs w:val="24"/>
+        </w:rPr>
+        <w:t>Sampah</w:t>
+      </w:r>
+      <w:proofErr w:type="spellEnd"/>
+      <w:r>
+        <w:rPr>
+          <w:rFonts w:ascii="Times New Roman" w:eastAsia="Times New Roman" w:hAnsi="Times New Roman" w:cs="Times New Roman"/>
+          <w:sz w:val="24"/>
+          <w:szCs w:val="24"/>
+        </w:rPr>
+        <w:t xml:space="preserve"> </w:t>
+      </w:r>
+      <w:proofErr w:type="spellStart"/>
+      <w:r>
+        <w:rPr>
+          <w:rFonts w:ascii="Times New Roman" w:eastAsia="Times New Roman" w:hAnsi="Times New Roman" w:cs="Times New Roman"/>
+          <w:sz w:val="24"/>
+          <w:szCs w:val="24"/>
+        </w:rPr>
+        <w:t>beracun</w:t>
+      </w:r>
+      <w:proofErr w:type="spellEnd"/>
+      <w:r>
+        <w:rPr>
+          <w:rFonts w:ascii="Times New Roman" w:eastAsia="Times New Roman" w:hAnsi="Times New Roman" w:cs="Times New Roman"/>
+          <w:sz w:val="24"/>
+          <w:szCs w:val="24"/>
+        </w:rPr>
+        <w:t>.</w:t>
+      </w:r>
+      <w:r>
+        <w:rPr>
+          <w:rFonts w:ascii="Times New Roman" w:eastAsia="Times New Roman" w:hAnsi="Times New Roman" w:cs="Times New Roman"/>
+          <w:sz w:val="24"/>
+          <w:szCs w:val="24"/>
+        </w:rPr>
+        <w:br/>
+      </w:r>
+      <w:proofErr w:type="spellStart"/>
+      <w:r>
+        <w:rPr>
+          <w:rFonts w:ascii="Times New Roman" w:eastAsia="Times New Roman" w:hAnsi="Times New Roman" w:cs="Times New Roman"/>
+          <w:sz w:val="24"/>
+          <w:szCs w:val="24"/>
+        </w:rPr>
+        <w:t>Telah</w:t>
+      </w:r>
+      <w:proofErr w:type="spellEnd"/>
+      <w:r>
+        <w:rPr>
+          <w:rFonts w:ascii="Times New Roman" w:eastAsia="Times New Roman" w:hAnsi="Times New Roman" w:cs="Times New Roman"/>
+          <w:sz w:val="24"/>
+          <w:szCs w:val="24"/>
+        </w:rPr>
+        <w:t xml:space="preserve"> </w:t>
+      </w:r>
+      <w:proofErr w:type="spellStart"/>
+      <w:r>
+        <w:rPr>
+          <w:rFonts w:ascii="Times New Roman" w:eastAsia="Times New Roman" w:hAnsi="Times New Roman" w:cs="Times New Roman"/>
+          <w:sz w:val="24"/>
+          <w:szCs w:val="24"/>
+        </w:rPr>
+        <w:t>dilaporkan</w:t>
+      </w:r>
+      <w:proofErr w:type="spellEnd"/>
+      <w:r>
+        <w:rPr>
+          <w:rFonts w:ascii="Times New Roman" w:eastAsia="Times New Roman" w:hAnsi="Times New Roman" w:cs="Times New Roman"/>
+          <w:sz w:val="24"/>
+          <w:szCs w:val="24"/>
+        </w:rPr>
+        <w:t xml:space="preserve"> </w:t>
+      </w:r>
+      <w:proofErr w:type="spellStart"/>
+      <w:r>
+        <w:rPr>
+          <w:rFonts w:ascii="Times New Roman" w:eastAsia="Times New Roman" w:hAnsi="Times New Roman" w:cs="Times New Roman"/>
+          <w:sz w:val="24"/>
+          <w:szCs w:val="24"/>
+        </w:rPr>
+        <w:t>bahwa</w:t>
+      </w:r>
+      <w:proofErr w:type="spellEnd"/>
+      <w:r>
+        <w:rPr>
+          <w:rFonts w:ascii="Times New Roman" w:eastAsia="Times New Roman" w:hAnsi="Times New Roman" w:cs="Times New Roman"/>
+          <w:sz w:val="24"/>
+          <w:szCs w:val="24"/>
+        </w:rPr>
+        <w:t xml:space="preserve"> </w:t>
+      </w:r>
+      <w:proofErr w:type="spellStart"/>
+      <w:r>
+        <w:rPr>
+          <w:rFonts w:ascii="Times New Roman" w:eastAsia="Times New Roman" w:hAnsi="Times New Roman" w:cs="Times New Roman"/>
+          <w:sz w:val="24"/>
+          <w:szCs w:val="24"/>
+        </w:rPr>
+        <w:t>di</w:t>
+      </w:r>
+      <w:proofErr w:type="spellEnd"/>
+      <w:r>
+        <w:rPr>
+          <w:rFonts w:ascii="Times New Roman" w:eastAsia="Times New Roman" w:hAnsi="Times New Roman" w:cs="Times New Roman"/>
+          <w:sz w:val="24"/>
+          <w:szCs w:val="24"/>
+        </w:rPr>
+        <w:t xml:space="preserve"> </w:t>
+      </w:r>
+      <w:proofErr w:type="spellStart"/>
+      <w:r>
+        <w:rPr>
+          <w:rFonts w:ascii="Times New Roman" w:eastAsia="Times New Roman" w:hAnsi="Times New Roman" w:cs="Times New Roman"/>
+          <w:sz w:val="24"/>
+          <w:szCs w:val="24"/>
+        </w:rPr>
+        <w:t>Jepang</w:t>
+      </w:r>
+      <w:proofErr w:type="spellEnd"/>
+      <w:r>
+        <w:rPr>
+          <w:rFonts w:ascii="Times New Roman" w:eastAsia="Times New Roman" w:hAnsi="Times New Roman" w:cs="Times New Roman"/>
+          <w:sz w:val="24"/>
+          <w:szCs w:val="24"/>
+        </w:rPr>
+        <w:t xml:space="preserve"> </w:t>
+      </w:r>
+      <w:proofErr w:type="spellStart"/>
+      <w:r>
+        <w:rPr>
+          <w:rFonts w:ascii="Times New Roman" w:eastAsia="Times New Roman" w:hAnsi="Times New Roman" w:cs="Times New Roman"/>
+          <w:sz w:val="24"/>
+          <w:szCs w:val="24"/>
+        </w:rPr>
+        <w:t>kira-kira</w:t>
+      </w:r>
+      <w:proofErr w:type="spellEnd"/>
+      <w:r>
+        <w:rPr>
+          <w:rFonts w:ascii="Times New Roman" w:eastAsia="Times New Roman" w:hAnsi="Times New Roman" w:cs="Times New Roman"/>
+          <w:sz w:val="24"/>
+          <w:szCs w:val="24"/>
+        </w:rPr>
+        <w:t xml:space="preserve"> 40.000 </w:t>
+      </w:r>
+      <w:proofErr w:type="spellStart"/>
+      <w:r>
+        <w:rPr>
+          <w:rFonts w:ascii="Times New Roman" w:eastAsia="Times New Roman" w:hAnsi="Times New Roman" w:cs="Times New Roman"/>
+          <w:sz w:val="24"/>
+          <w:szCs w:val="24"/>
+        </w:rPr>
+        <w:t>orang</w:t>
+      </w:r>
+      <w:proofErr w:type="spellEnd"/>
+      <w:r>
+        <w:rPr>
+          <w:rFonts w:ascii="Times New Roman" w:eastAsia="Times New Roman" w:hAnsi="Times New Roman" w:cs="Times New Roman"/>
+          <w:sz w:val="24"/>
+          <w:szCs w:val="24"/>
+        </w:rPr>
+        <w:t xml:space="preserve"> </w:t>
+      </w:r>
+      <w:proofErr w:type="spellStart"/>
+      <w:r>
+        <w:rPr>
+          <w:rFonts w:ascii="Times New Roman" w:eastAsia="Times New Roman" w:hAnsi="Times New Roman" w:cs="Times New Roman"/>
+          <w:sz w:val="24"/>
+          <w:szCs w:val="24"/>
+        </w:rPr>
+        <w:t>meninggal</w:t>
+      </w:r>
+      <w:proofErr w:type="spellEnd"/>
+      <w:r>
+        <w:rPr>
+          <w:rFonts w:ascii="Times New Roman" w:eastAsia="Times New Roman" w:hAnsi="Times New Roman" w:cs="Times New Roman"/>
+          <w:sz w:val="24"/>
+          <w:szCs w:val="24"/>
+        </w:rPr>
+        <w:t xml:space="preserve"> </w:t>
+      </w:r>
+      <w:proofErr w:type="spellStart"/>
+      <w:r>
+        <w:rPr>
+          <w:rFonts w:ascii="Times New Roman" w:eastAsia="Times New Roman" w:hAnsi="Times New Roman" w:cs="Times New Roman"/>
+          <w:sz w:val="24"/>
+          <w:szCs w:val="24"/>
+        </w:rPr>
+        <w:t>akibat</w:t>
+      </w:r>
+      <w:proofErr w:type="spellEnd"/>
+      <w:r>
+        <w:rPr>
+          <w:rFonts w:ascii="Times New Roman" w:eastAsia="Times New Roman" w:hAnsi="Times New Roman" w:cs="Times New Roman"/>
+          <w:sz w:val="24"/>
+          <w:szCs w:val="24"/>
+        </w:rPr>
+        <w:t xml:space="preserve"> </w:t>
+      </w:r>
+      <w:proofErr w:type="spellStart"/>
+      <w:r>
+        <w:rPr>
+          <w:rFonts w:ascii="Times New Roman" w:eastAsia="Times New Roman" w:hAnsi="Times New Roman" w:cs="Times New Roman"/>
+          <w:sz w:val="24"/>
+          <w:szCs w:val="24"/>
+        </w:rPr>
+        <w:t>mengkonsumsi</w:t>
+      </w:r>
+      <w:proofErr w:type="spellEnd"/>
+      <w:r>
+        <w:rPr>
+          <w:rFonts w:ascii="Times New Roman" w:eastAsia="Times New Roman" w:hAnsi="Times New Roman" w:cs="Times New Roman"/>
+          <w:sz w:val="24"/>
+          <w:szCs w:val="24"/>
+        </w:rPr>
+        <w:t xml:space="preserve"> </w:t>
+      </w:r>
+      <w:proofErr w:type="spellStart"/>
+      <w:r>
+        <w:rPr>
+          <w:rFonts w:ascii="Times New Roman" w:eastAsia="Times New Roman" w:hAnsi="Times New Roman" w:cs="Times New Roman"/>
+          <w:sz w:val="24"/>
+          <w:szCs w:val="24"/>
+        </w:rPr>
+        <w:t>ikan</w:t>
+      </w:r>
+      <w:proofErr w:type="spellEnd"/>
+      <w:r>
+        <w:rPr>
+          <w:rFonts w:ascii="Times New Roman" w:eastAsia="Times New Roman" w:hAnsi="Times New Roman" w:cs="Times New Roman"/>
+          <w:sz w:val="24"/>
+          <w:szCs w:val="24"/>
+        </w:rPr>
+        <w:t xml:space="preserve"> yang </w:t>
+      </w:r>
+      <w:proofErr w:type="spellStart"/>
+      <w:r>
+        <w:rPr>
+          <w:rFonts w:ascii="Times New Roman" w:eastAsia="Times New Roman" w:hAnsi="Times New Roman" w:cs="Times New Roman"/>
+          <w:sz w:val="24"/>
+          <w:szCs w:val="24"/>
+        </w:rPr>
+        <w:t>telah</w:t>
+      </w:r>
+      <w:proofErr w:type="spellEnd"/>
+      <w:r>
+        <w:rPr>
+          <w:rFonts w:ascii="Times New Roman" w:eastAsia="Times New Roman" w:hAnsi="Times New Roman" w:cs="Times New Roman"/>
+          <w:sz w:val="24"/>
+          <w:szCs w:val="24"/>
+        </w:rPr>
+        <w:t xml:space="preserve"> </w:t>
+      </w:r>
+      <w:proofErr w:type="spellStart"/>
+      <w:r>
+        <w:rPr>
+          <w:rFonts w:ascii="Times New Roman" w:eastAsia="Times New Roman" w:hAnsi="Times New Roman" w:cs="Times New Roman"/>
+          <w:sz w:val="24"/>
+          <w:szCs w:val="24"/>
+        </w:rPr>
+        <w:t>terkontaminasi</w:t>
+      </w:r>
+      <w:proofErr w:type="spellEnd"/>
+      <w:r>
+        <w:rPr>
+          <w:rFonts w:ascii="Times New Roman" w:eastAsia="Times New Roman" w:hAnsi="Times New Roman" w:cs="Times New Roman"/>
+          <w:sz w:val="24"/>
+          <w:szCs w:val="24"/>
+        </w:rPr>
+        <w:t xml:space="preserve"> </w:t>
+      </w:r>
+      <w:proofErr w:type="spellStart"/>
+      <w:r>
+        <w:rPr>
+          <w:rFonts w:ascii="Times New Roman" w:eastAsia="Times New Roman" w:hAnsi="Times New Roman" w:cs="Times New Roman"/>
+          <w:sz w:val="24"/>
+          <w:szCs w:val="24"/>
+        </w:rPr>
+        <w:t>oleh</w:t>
+      </w:r>
+      <w:proofErr w:type="spellEnd"/>
+      <w:r>
+        <w:rPr>
+          <w:rFonts w:ascii="Times New Roman" w:eastAsia="Times New Roman" w:hAnsi="Times New Roman" w:cs="Times New Roman"/>
+          <w:sz w:val="24"/>
+          <w:szCs w:val="24"/>
+        </w:rPr>
+        <w:t xml:space="preserve"> </w:t>
+      </w:r>
+      <w:proofErr w:type="spellStart"/>
+      <w:r>
+        <w:rPr>
+          <w:rFonts w:ascii="Times New Roman" w:eastAsia="Times New Roman" w:hAnsi="Times New Roman" w:cs="Times New Roman"/>
+          <w:sz w:val="24"/>
+          <w:szCs w:val="24"/>
+        </w:rPr>
+        <w:t>raksa</w:t>
+      </w:r>
+      <w:proofErr w:type="spellEnd"/>
+      <w:r>
+        <w:rPr>
+          <w:rFonts w:ascii="Times New Roman" w:eastAsia="Times New Roman" w:hAnsi="Times New Roman" w:cs="Times New Roman"/>
+          <w:sz w:val="24"/>
+          <w:szCs w:val="24"/>
+        </w:rPr>
+        <w:t xml:space="preserve"> (Hg). </w:t>
+      </w:r>
+      <w:proofErr w:type="spellStart"/>
+      <w:r>
+        <w:rPr>
+          <w:rFonts w:ascii="Times New Roman" w:eastAsia="Times New Roman" w:hAnsi="Times New Roman" w:cs="Times New Roman"/>
+          <w:sz w:val="24"/>
+          <w:szCs w:val="24"/>
+        </w:rPr>
+        <w:t>Raksa</w:t>
+      </w:r>
+      <w:proofErr w:type="spellEnd"/>
+      <w:r>
+        <w:rPr>
+          <w:rFonts w:ascii="Times New Roman" w:eastAsia="Times New Roman" w:hAnsi="Times New Roman" w:cs="Times New Roman"/>
+          <w:sz w:val="24"/>
+          <w:szCs w:val="24"/>
+        </w:rPr>
+        <w:t xml:space="preserve"> </w:t>
+      </w:r>
+      <w:proofErr w:type="spellStart"/>
+      <w:r>
+        <w:rPr>
+          <w:rFonts w:ascii="Times New Roman" w:eastAsia="Times New Roman" w:hAnsi="Times New Roman" w:cs="Times New Roman"/>
+          <w:sz w:val="24"/>
+          <w:szCs w:val="24"/>
+        </w:rPr>
+        <w:t>ini</w:t>
+      </w:r>
+      <w:proofErr w:type="spellEnd"/>
+      <w:r>
+        <w:rPr>
+          <w:rFonts w:ascii="Times New Roman" w:eastAsia="Times New Roman" w:hAnsi="Times New Roman" w:cs="Times New Roman"/>
+          <w:sz w:val="24"/>
+          <w:szCs w:val="24"/>
+        </w:rPr>
+        <w:t xml:space="preserve"> </w:t>
+      </w:r>
+      <w:proofErr w:type="spellStart"/>
+      <w:r>
+        <w:rPr>
+          <w:rFonts w:ascii="Times New Roman" w:eastAsia="Times New Roman" w:hAnsi="Times New Roman" w:cs="Times New Roman"/>
+          <w:sz w:val="24"/>
+          <w:szCs w:val="24"/>
+        </w:rPr>
+        <w:t>berasal</w:t>
+      </w:r>
+      <w:proofErr w:type="spellEnd"/>
+      <w:r>
+        <w:rPr>
+          <w:rFonts w:ascii="Times New Roman" w:eastAsia="Times New Roman" w:hAnsi="Times New Roman" w:cs="Times New Roman"/>
+          <w:sz w:val="24"/>
+          <w:szCs w:val="24"/>
+        </w:rPr>
+        <w:t xml:space="preserve"> </w:t>
+      </w:r>
+      <w:proofErr w:type="spellStart"/>
+      <w:r>
+        <w:rPr>
+          <w:rFonts w:ascii="Times New Roman" w:eastAsia="Times New Roman" w:hAnsi="Times New Roman" w:cs="Times New Roman"/>
+          <w:sz w:val="24"/>
+          <w:szCs w:val="24"/>
+        </w:rPr>
+        <w:t>dari</w:t>
+      </w:r>
+      <w:proofErr w:type="spellEnd"/>
+      <w:r>
+        <w:rPr>
+          <w:rFonts w:ascii="Times New Roman" w:eastAsia="Times New Roman" w:hAnsi="Times New Roman" w:cs="Times New Roman"/>
+          <w:sz w:val="24"/>
+          <w:szCs w:val="24"/>
+        </w:rPr>
+        <w:t xml:space="preserve"> </w:t>
+      </w:r>
+      <w:proofErr w:type="spellStart"/>
+      <w:r>
+        <w:rPr>
+          <w:rFonts w:ascii="Times New Roman" w:eastAsia="Times New Roman" w:hAnsi="Times New Roman" w:cs="Times New Roman"/>
+          <w:sz w:val="24"/>
+          <w:szCs w:val="24"/>
+        </w:rPr>
+        <w:t>sampah</w:t>
+      </w:r>
+      <w:proofErr w:type="spellEnd"/>
+      <w:r>
+        <w:rPr>
+          <w:rFonts w:ascii="Times New Roman" w:eastAsia="Times New Roman" w:hAnsi="Times New Roman" w:cs="Times New Roman"/>
+          <w:sz w:val="24"/>
+          <w:szCs w:val="24"/>
+        </w:rPr>
+        <w:t xml:space="preserve"> yang </w:t>
+      </w:r>
+      <w:proofErr w:type="spellStart"/>
+      <w:r>
+        <w:rPr>
+          <w:rFonts w:ascii="Times New Roman" w:eastAsia="Times New Roman" w:hAnsi="Times New Roman" w:cs="Times New Roman"/>
+          <w:sz w:val="24"/>
+          <w:szCs w:val="24"/>
+        </w:rPr>
+        <w:t>dibuang</w:t>
+      </w:r>
+      <w:proofErr w:type="spellEnd"/>
+      <w:r>
+        <w:rPr>
+          <w:rFonts w:ascii="Times New Roman" w:eastAsia="Times New Roman" w:hAnsi="Times New Roman" w:cs="Times New Roman"/>
+          <w:sz w:val="24"/>
+          <w:szCs w:val="24"/>
+        </w:rPr>
+        <w:t xml:space="preserve"> </w:t>
+      </w:r>
+      <w:proofErr w:type="spellStart"/>
+      <w:r>
+        <w:rPr>
+          <w:rFonts w:ascii="Times New Roman" w:eastAsia="Times New Roman" w:hAnsi="Times New Roman" w:cs="Times New Roman"/>
+          <w:sz w:val="24"/>
+          <w:szCs w:val="24"/>
+        </w:rPr>
+        <w:t>ke</w:t>
+      </w:r>
+      <w:proofErr w:type="spellEnd"/>
+      <w:r>
+        <w:rPr>
+          <w:rFonts w:ascii="Times New Roman" w:eastAsia="Times New Roman" w:hAnsi="Times New Roman" w:cs="Times New Roman"/>
+          <w:sz w:val="24"/>
+          <w:szCs w:val="24"/>
+        </w:rPr>
+        <w:t xml:space="preserve"> </w:t>
+      </w:r>
+      <w:proofErr w:type="spellStart"/>
+      <w:r>
+        <w:rPr>
+          <w:rFonts w:ascii="Times New Roman" w:eastAsia="Times New Roman" w:hAnsi="Times New Roman" w:cs="Times New Roman"/>
+          <w:sz w:val="24"/>
+          <w:szCs w:val="24"/>
+        </w:rPr>
+        <w:t>laut</w:t>
+      </w:r>
+      <w:proofErr w:type="spellEnd"/>
+      <w:r>
+        <w:rPr>
+          <w:rFonts w:ascii="Times New Roman" w:eastAsia="Times New Roman" w:hAnsi="Times New Roman" w:cs="Times New Roman"/>
+          <w:sz w:val="24"/>
+          <w:szCs w:val="24"/>
+        </w:rPr>
+        <w:t xml:space="preserve"> </w:t>
+      </w:r>
+      <w:proofErr w:type="spellStart"/>
+      <w:r>
+        <w:rPr>
+          <w:rFonts w:ascii="Times New Roman" w:eastAsia="Times New Roman" w:hAnsi="Times New Roman" w:cs="Times New Roman"/>
+          <w:sz w:val="24"/>
+          <w:szCs w:val="24"/>
+        </w:rPr>
+        <w:t>oleh</w:t>
+      </w:r>
+      <w:proofErr w:type="spellEnd"/>
+      <w:r>
+        <w:rPr>
+          <w:rFonts w:ascii="Times New Roman" w:eastAsia="Times New Roman" w:hAnsi="Times New Roman" w:cs="Times New Roman"/>
+          <w:sz w:val="24"/>
+          <w:szCs w:val="24"/>
+        </w:rPr>
+        <w:t xml:space="preserve"> </w:t>
+      </w:r>
+      <w:proofErr w:type="spellStart"/>
+      <w:r>
+        <w:rPr>
+          <w:rFonts w:ascii="Times New Roman" w:eastAsia="Times New Roman" w:hAnsi="Times New Roman" w:cs="Times New Roman"/>
+          <w:sz w:val="24"/>
+          <w:szCs w:val="24"/>
+        </w:rPr>
+        <w:t>pabrik</w:t>
+      </w:r>
+      <w:proofErr w:type="spellEnd"/>
+      <w:r>
+        <w:rPr>
+          <w:rFonts w:ascii="Times New Roman" w:eastAsia="Times New Roman" w:hAnsi="Times New Roman" w:cs="Times New Roman"/>
+          <w:sz w:val="24"/>
+          <w:szCs w:val="24"/>
+        </w:rPr>
+        <w:t xml:space="preserve"> yang </w:t>
+      </w:r>
+      <w:proofErr w:type="spellStart"/>
+      <w:r>
+        <w:rPr>
+          <w:rFonts w:ascii="Times New Roman" w:eastAsia="Times New Roman" w:hAnsi="Times New Roman" w:cs="Times New Roman"/>
+          <w:sz w:val="24"/>
+          <w:szCs w:val="24"/>
+        </w:rPr>
+        <w:t>memproduksi</w:t>
+      </w:r>
+      <w:proofErr w:type="spellEnd"/>
+      <w:r>
+        <w:rPr>
+          <w:rFonts w:ascii="Times New Roman" w:eastAsia="Times New Roman" w:hAnsi="Times New Roman" w:cs="Times New Roman"/>
+          <w:sz w:val="24"/>
+          <w:szCs w:val="24"/>
+        </w:rPr>
+        <w:t xml:space="preserve"> </w:t>
+      </w:r>
+      <w:proofErr w:type="spellStart"/>
+      <w:r>
+        <w:rPr>
+          <w:rFonts w:ascii="Times New Roman" w:eastAsia="Times New Roman" w:hAnsi="Times New Roman" w:cs="Times New Roman"/>
+          <w:sz w:val="24"/>
+          <w:szCs w:val="24"/>
+        </w:rPr>
+        <w:t>baterai</w:t>
+      </w:r>
+      <w:proofErr w:type="spellEnd"/>
+      <w:r>
+        <w:rPr>
+          <w:rFonts w:ascii="Times New Roman" w:eastAsia="Times New Roman" w:hAnsi="Times New Roman" w:cs="Times New Roman"/>
+          <w:sz w:val="24"/>
+          <w:szCs w:val="24"/>
+        </w:rPr>
+        <w:t xml:space="preserve"> </w:t>
+      </w:r>
+      <w:proofErr w:type="spellStart"/>
+      <w:r>
+        <w:rPr>
+          <w:rFonts w:ascii="Times New Roman" w:eastAsia="Times New Roman" w:hAnsi="Times New Roman" w:cs="Times New Roman"/>
+          <w:sz w:val="24"/>
+          <w:szCs w:val="24"/>
+        </w:rPr>
+        <w:t>dan</w:t>
+      </w:r>
+      <w:proofErr w:type="spellEnd"/>
+      <w:r>
+        <w:rPr>
+          <w:rFonts w:ascii="Times New Roman" w:eastAsia="Times New Roman" w:hAnsi="Times New Roman" w:cs="Times New Roman"/>
+          <w:sz w:val="24"/>
+          <w:szCs w:val="24"/>
+        </w:rPr>
+        <w:t xml:space="preserve"> </w:t>
+      </w:r>
+      <w:proofErr w:type="spellStart"/>
+      <w:r>
+        <w:rPr>
+          <w:rFonts w:ascii="Times New Roman" w:eastAsia="Times New Roman" w:hAnsi="Times New Roman" w:cs="Times New Roman"/>
+          <w:sz w:val="24"/>
+          <w:szCs w:val="24"/>
+        </w:rPr>
+        <w:t>akumulator</w:t>
+      </w:r>
+      <w:proofErr w:type="spellEnd"/>
+      <w:r>
+        <w:rPr>
+          <w:rFonts w:ascii="Times New Roman" w:eastAsia="Times New Roman" w:hAnsi="Times New Roman" w:cs="Times New Roman"/>
+          <w:sz w:val="24"/>
+          <w:szCs w:val="24"/>
+        </w:rPr>
+        <w:t>.</w:t>
+      </w:r>
+    </w:p>
+    <w:p>
+      <w:pPr>
+        <w:pStyle w:val="NormalWeb"/>
+        <w:jc w:val="both"/>
+      </w:pPr>
     </w:p>
     <w:p>
       <w:pPr>
@@ -2475,6 +4483,501 @@
 <file path=word/numbering.xml><?xml version="1.0" encoding="utf-8"?>
 <w:numbering xmlns:ve="http://schemas.openxmlformats.org/markup-compatibility/2006" xmlns:o="urn:schemas-microsoft-com:office:office" xmlns:r="http://schemas.openxmlformats.org/officeDocument/2006/relationships" xmlns:m="http://schemas.openxmlformats.org/officeDocument/2006/math" xmlns:v="urn:schemas-microsoft-com:vml" xmlns:wp="http://schemas.openxmlformats.org/drawingml/2006/wordprocessingDrawing" xmlns:w10="urn:schemas-microsoft-com:office:word" xmlns:w="http://schemas.openxmlformats.org/wordprocessingml/2006/main" xmlns:wne="http://schemas.microsoft.com/office/word/2006/wordml">
   <w:abstractNum w:abstractNumId="0">
+    <w:nsid w:val="0A2A2421"/>
+    <w:multiLevelType w:val="multilevel"/>
+    <w:tmpl w:val="5B621B70"/>
+    <w:lvl w:ilvl="0">
+      <w:start w:val="1"/>
+      <w:numFmt w:val="lowerLetter"/>
+      <w:lvlText w:val="%1."/>
+      <w:lvlJc w:val="left"/>
+      <w:pPr>
+        <w:tabs>
+          <w:tab w:val="num" w:pos="720"/>
+        </w:tabs>
+        <w:ind w:left="720" w:hanging="360"/>
+      </w:pPr>
+    </w:lvl>
+    <w:lvl w:ilvl="1" w:tentative="1">
+      <w:start w:val="1"/>
+      <w:numFmt w:val="decimal"/>
+      <w:lvlText w:val="%2."/>
+      <w:lvlJc w:val="left"/>
+      <w:pPr>
+        <w:tabs>
+          <w:tab w:val="num" w:pos="1440"/>
+        </w:tabs>
+        <w:ind w:left="1440" w:hanging="360"/>
+      </w:pPr>
+    </w:lvl>
+    <w:lvl w:ilvl="2" w:tentative="1">
+      <w:start w:val="1"/>
+      <w:numFmt w:val="decimal"/>
+      <w:lvlText w:val="%3."/>
+      <w:lvlJc w:val="left"/>
+      <w:pPr>
+        <w:tabs>
+          <w:tab w:val="num" w:pos="2160"/>
+        </w:tabs>
+        <w:ind w:left="2160" w:hanging="360"/>
+      </w:pPr>
+    </w:lvl>
+    <w:lvl w:ilvl="3" w:tentative="1">
+      <w:start w:val="1"/>
+      <w:numFmt w:val="decimal"/>
+      <w:lvlText w:val="%4."/>
+      <w:lvlJc w:val="left"/>
+      <w:pPr>
+        <w:tabs>
+          <w:tab w:val="num" w:pos="2880"/>
+        </w:tabs>
+        <w:ind w:left="2880" w:hanging="360"/>
+      </w:pPr>
+    </w:lvl>
+    <w:lvl w:ilvl="4" w:tentative="1">
+      <w:start w:val="1"/>
+      <w:numFmt w:val="decimal"/>
+      <w:lvlText w:val="%5."/>
+      <w:lvlJc w:val="left"/>
+      <w:pPr>
+        <w:tabs>
+          <w:tab w:val="num" w:pos="3600"/>
+        </w:tabs>
+        <w:ind w:left="3600" w:hanging="360"/>
+      </w:pPr>
+    </w:lvl>
+    <w:lvl w:ilvl="5" w:tentative="1">
+      <w:start w:val="1"/>
+      <w:numFmt w:val="decimal"/>
+      <w:lvlText w:val="%6."/>
+      <w:lvlJc w:val="left"/>
+      <w:pPr>
+        <w:tabs>
+          <w:tab w:val="num" w:pos="4320"/>
+        </w:tabs>
+        <w:ind w:left="4320" w:hanging="360"/>
+      </w:pPr>
+    </w:lvl>
+    <w:lvl w:ilvl="6" w:tentative="1">
+      <w:start w:val="1"/>
+      <w:numFmt w:val="decimal"/>
+      <w:lvlText w:val="%7."/>
+      <w:lvlJc w:val="left"/>
+      <w:pPr>
+        <w:tabs>
+          <w:tab w:val="num" w:pos="5040"/>
+        </w:tabs>
+        <w:ind w:left="5040" w:hanging="360"/>
+      </w:pPr>
+    </w:lvl>
+    <w:lvl w:ilvl="7" w:tentative="1">
+      <w:start w:val="1"/>
+      <w:numFmt w:val="decimal"/>
+      <w:lvlText w:val="%8."/>
+      <w:lvlJc w:val="left"/>
+      <w:pPr>
+        <w:tabs>
+          <w:tab w:val="num" w:pos="5760"/>
+        </w:tabs>
+        <w:ind w:left="5760" w:hanging="360"/>
+      </w:pPr>
+    </w:lvl>
+    <w:lvl w:ilvl="8" w:tentative="1">
+      <w:start w:val="1"/>
+      <w:numFmt w:val="decimal"/>
+      <w:lvlText w:val="%9."/>
+      <w:lvlJc w:val="left"/>
+      <w:pPr>
+        <w:tabs>
+          <w:tab w:val="num" w:pos="6480"/>
+        </w:tabs>
+        <w:ind w:left="6480" w:hanging="360"/>
+      </w:pPr>
+    </w:lvl>
+  </w:abstractNum>
+  <w:abstractNum w:abstractNumId="1">
+    <w:nsid w:val="3D7168E4"/>
+    <w:multiLevelType w:val="hybridMultilevel"/>
+    <w:tmpl w:val="89C82EC8"/>
+    <w:lvl w:ilvl="0" w:tplc="43D84500">
+      <w:start w:val="1"/>
+      <w:numFmt w:val="decimal"/>
+      <w:lvlText w:val="%1."/>
+      <w:lvlJc w:val="left"/>
+      <w:pPr>
+        <w:ind w:left="1080" w:hanging="360"/>
+      </w:pPr>
+      <w:rPr>
+        <w:rFonts w:hint="default"/>
+      </w:rPr>
+    </w:lvl>
+    <w:lvl w:ilvl="1" w:tplc="04090019" w:tentative="1">
+      <w:start w:val="1"/>
+      <w:numFmt w:val="lowerLetter"/>
+      <w:lvlText w:val="%2."/>
+      <w:lvlJc w:val="left"/>
+      <w:pPr>
+        <w:ind w:left="1800" w:hanging="360"/>
+      </w:pPr>
+    </w:lvl>
+    <w:lvl w:ilvl="2" w:tplc="0409001B" w:tentative="1">
+      <w:start w:val="1"/>
+      <w:numFmt w:val="lowerRoman"/>
+      <w:lvlText w:val="%3."/>
+      <w:lvlJc w:val="right"/>
+      <w:pPr>
+        <w:ind w:left="2520" w:hanging="180"/>
+      </w:pPr>
+    </w:lvl>
+    <w:lvl w:ilvl="3" w:tplc="0409000F" w:tentative="1">
+      <w:start w:val="1"/>
+      <w:numFmt w:val="decimal"/>
+      <w:lvlText w:val="%4."/>
+      <w:lvlJc w:val="left"/>
+      <w:pPr>
+        <w:ind w:left="3240" w:hanging="360"/>
+      </w:pPr>
+    </w:lvl>
+    <w:lvl w:ilvl="4" w:tplc="04090019" w:tentative="1">
+      <w:start w:val="1"/>
+      <w:numFmt w:val="lowerLetter"/>
+      <w:lvlText w:val="%5."/>
+      <w:lvlJc w:val="left"/>
+      <w:pPr>
+        <w:ind w:left="3960" w:hanging="360"/>
+      </w:pPr>
+    </w:lvl>
+    <w:lvl w:ilvl="5" w:tplc="0409001B" w:tentative="1">
+      <w:start w:val="1"/>
+      <w:numFmt w:val="lowerRoman"/>
+      <w:lvlText w:val="%6."/>
+      <w:lvlJc w:val="right"/>
+      <w:pPr>
+        <w:ind w:left="4680" w:hanging="180"/>
+      </w:pPr>
+    </w:lvl>
+    <w:lvl w:ilvl="6" w:tplc="0409000F" w:tentative="1">
+      <w:start w:val="1"/>
+      <w:numFmt w:val="decimal"/>
+      <w:lvlText w:val="%7."/>
+      <w:lvlJc w:val="left"/>
+      <w:pPr>
+        <w:ind w:left="5400" w:hanging="360"/>
+      </w:pPr>
+    </w:lvl>
+    <w:lvl w:ilvl="7" w:tplc="04090019" w:tentative="1">
+      <w:start w:val="1"/>
+      <w:numFmt w:val="lowerLetter"/>
+      <w:lvlText w:val="%8."/>
+      <w:lvlJc w:val="left"/>
+      <w:pPr>
+        <w:ind w:left="6120" w:hanging="360"/>
+      </w:pPr>
+    </w:lvl>
+    <w:lvl w:ilvl="8" w:tplc="0409001B" w:tentative="1">
+      <w:start w:val="1"/>
+      <w:numFmt w:val="lowerRoman"/>
+      <w:lvlText w:val="%9."/>
+      <w:lvlJc w:val="right"/>
+      <w:pPr>
+        <w:ind w:left="6840" w:hanging="180"/>
+      </w:pPr>
+    </w:lvl>
+  </w:abstractNum>
+  <w:abstractNum w:abstractNumId="2">
+    <w:nsid w:val="48EC5B92"/>
+    <w:multiLevelType w:val="hybridMultilevel"/>
+    <w:tmpl w:val="48DA5BA6"/>
+    <w:lvl w:ilvl="0" w:tplc="E7A65452">
+      <w:start w:val="1"/>
+      <w:numFmt w:val="decimal"/>
+      <w:lvlText w:val="%1."/>
+      <w:lvlJc w:val="left"/>
+      <w:pPr>
+        <w:ind w:left="720" w:hanging="360"/>
+      </w:pPr>
+      <w:rPr>
+        <w:rFonts w:hint="default"/>
+        <w:u w:val="single"/>
+      </w:rPr>
+    </w:lvl>
+    <w:lvl w:ilvl="1" w:tplc="04090019" w:tentative="1">
+      <w:start w:val="1"/>
+      <w:numFmt w:val="lowerLetter"/>
+      <w:lvlText w:val="%2."/>
+      <w:lvlJc w:val="left"/>
+      <w:pPr>
+        <w:ind w:left="1440" w:hanging="360"/>
+      </w:pPr>
+    </w:lvl>
+    <w:lvl w:ilvl="2" w:tplc="0409001B" w:tentative="1">
+      <w:start w:val="1"/>
+      <w:numFmt w:val="lowerRoman"/>
+      <w:lvlText w:val="%3."/>
+      <w:lvlJc w:val="right"/>
+      <w:pPr>
+        <w:ind w:left="2160" w:hanging="180"/>
+      </w:pPr>
+    </w:lvl>
+    <w:lvl w:ilvl="3" w:tplc="0409000F" w:tentative="1">
+      <w:start w:val="1"/>
+      <w:numFmt w:val="decimal"/>
+      <w:lvlText w:val="%4."/>
+      <w:lvlJc w:val="left"/>
+      <w:pPr>
+        <w:ind w:left="2880" w:hanging="360"/>
+      </w:pPr>
+    </w:lvl>
+    <w:lvl w:ilvl="4" w:tplc="04090019" w:tentative="1">
+      <w:start w:val="1"/>
+      <w:numFmt w:val="lowerLetter"/>
+      <w:lvlText w:val="%5."/>
+      <w:lvlJc w:val="left"/>
+      <w:pPr>
+        <w:ind w:left="3600" w:hanging="360"/>
+      </w:pPr>
+    </w:lvl>
+    <w:lvl w:ilvl="5" w:tplc="0409001B" w:tentative="1">
+      <w:start w:val="1"/>
+      <w:numFmt w:val="lowerRoman"/>
+      <w:lvlText w:val="%6."/>
+      <w:lvlJc w:val="right"/>
+      <w:pPr>
+        <w:ind w:left="4320" w:hanging="180"/>
+      </w:pPr>
+    </w:lvl>
+    <w:lvl w:ilvl="6" w:tplc="0409000F" w:tentative="1">
+      <w:start w:val="1"/>
+      <w:numFmt w:val="decimal"/>
+      <w:lvlText w:val="%7."/>
+      <w:lvlJc w:val="left"/>
+      <w:pPr>
+        <w:ind w:left="5040" w:hanging="360"/>
+      </w:pPr>
+    </w:lvl>
+    <w:lvl w:ilvl="7" w:tplc="04090019" w:tentative="1">
+      <w:start w:val="1"/>
+      <w:numFmt w:val="lowerLetter"/>
+      <w:lvlText w:val="%8."/>
+      <w:lvlJc w:val="left"/>
+      <w:pPr>
+        <w:ind w:left="5760" w:hanging="360"/>
+      </w:pPr>
+    </w:lvl>
+    <w:lvl w:ilvl="8" w:tplc="0409001B" w:tentative="1">
+      <w:start w:val="1"/>
+      <w:numFmt w:val="lowerRoman"/>
+      <w:lvlText w:val="%9."/>
+      <w:lvlJc w:val="right"/>
+      <w:pPr>
+        <w:ind w:left="6480" w:hanging="180"/>
+      </w:pPr>
+    </w:lvl>
+  </w:abstractNum>
+  <w:abstractNum w:abstractNumId="3">
+    <w:nsid w:val="4BAF3527"/>
+    <w:multiLevelType w:val="hybridMultilevel"/>
+    <w:tmpl w:val="25D81B0A"/>
+    <w:lvl w:ilvl="0" w:tplc="40AED294">
+      <w:start w:val="1"/>
+      <w:numFmt w:val="decimal"/>
+      <w:lvlText w:val="%1."/>
+      <w:lvlJc w:val="left"/>
+      <w:pPr>
+        <w:ind w:left="720" w:hanging="360"/>
+      </w:pPr>
+      <w:rPr>
+        <w:rFonts w:hint="default"/>
+        <w:u w:val="single"/>
+      </w:rPr>
+    </w:lvl>
+    <w:lvl w:ilvl="1" w:tplc="04090019" w:tentative="1">
+      <w:start w:val="1"/>
+      <w:numFmt w:val="lowerLetter"/>
+      <w:lvlText w:val="%2."/>
+      <w:lvlJc w:val="left"/>
+      <w:pPr>
+        <w:ind w:left="1440" w:hanging="360"/>
+      </w:pPr>
+    </w:lvl>
+    <w:lvl w:ilvl="2" w:tplc="0409001B" w:tentative="1">
+      <w:start w:val="1"/>
+      <w:numFmt w:val="lowerRoman"/>
+      <w:lvlText w:val="%3."/>
+      <w:lvlJc w:val="right"/>
+      <w:pPr>
+        <w:ind w:left="2160" w:hanging="180"/>
+      </w:pPr>
+    </w:lvl>
+    <w:lvl w:ilvl="3" w:tplc="0409000F" w:tentative="1">
+      <w:start w:val="1"/>
+      <w:numFmt w:val="decimal"/>
+      <w:lvlText w:val="%4."/>
+      <w:lvlJc w:val="left"/>
+      <w:pPr>
+        <w:ind w:left="2880" w:hanging="360"/>
+      </w:pPr>
+    </w:lvl>
+    <w:lvl w:ilvl="4" w:tplc="04090019" w:tentative="1">
+      <w:start w:val="1"/>
+      <w:numFmt w:val="lowerLetter"/>
+      <w:lvlText w:val="%5."/>
+      <w:lvlJc w:val="left"/>
+      <w:pPr>
+        <w:ind w:left="3600" w:hanging="360"/>
+      </w:pPr>
+    </w:lvl>
+    <w:lvl w:ilvl="5" w:tplc="0409001B" w:tentative="1">
+      <w:start w:val="1"/>
+      <w:numFmt w:val="lowerRoman"/>
+      <w:lvlText w:val="%6."/>
+      <w:lvlJc w:val="right"/>
+      <w:pPr>
+        <w:ind w:left="4320" w:hanging="180"/>
+      </w:pPr>
+    </w:lvl>
+    <w:lvl w:ilvl="6" w:tplc="0409000F" w:tentative="1">
+      <w:start w:val="1"/>
+      <w:numFmt w:val="decimal"/>
+      <w:lvlText w:val="%7."/>
+      <w:lvlJc w:val="left"/>
+      <w:pPr>
+        <w:ind w:left="5040" w:hanging="360"/>
+      </w:pPr>
+    </w:lvl>
+    <w:lvl w:ilvl="7" w:tplc="04090019" w:tentative="1">
+      <w:start w:val="1"/>
+      <w:numFmt w:val="lowerLetter"/>
+      <w:lvlText w:val="%8."/>
+      <w:lvlJc w:val="left"/>
+      <w:pPr>
+        <w:ind w:left="5760" w:hanging="360"/>
+      </w:pPr>
+    </w:lvl>
+    <w:lvl w:ilvl="8" w:tplc="0409001B" w:tentative="1">
+      <w:start w:val="1"/>
+      <w:numFmt w:val="lowerRoman"/>
+      <w:lvlText w:val="%9."/>
+      <w:lvlJc w:val="right"/>
+      <w:pPr>
+        <w:ind w:left="6480" w:hanging="180"/>
+      </w:pPr>
+    </w:lvl>
+  </w:abstractNum>
+  <w:abstractNum w:abstractNumId="4">
+    <w:nsid w:val="5EB91AEE"/>
+    <w:multiLevelType w:val="multilevel"/>
+    <w:tmpl w:val="81E847A2"/>
+    <w:lvl w:ilvl="0">
+      <w:start w:val="1"/>
+      <w:numFmt w:val="decimal"/>
+      <w:lvlText w:val="%1."/>
+      <w:lvlJc w:val="left"/>
+      <w:pPr>
+        <w:tabs>
+          <w:tab w:val="num" w:pos="720"/>
+        </w:tabs>
+        <w:ind w:left="720" w:hanging="360"/>
+      </w:pPr>
+    </w:lvl>
+    <w:lvl w:ilvl="1" w:tentative="1">
+      <w:start w:val="1"/>
+      <w:numFmt w:val="decimal"/>
+      <w:lvlText w:val="%2."/>
+      <w:lvlJc w:val="left"/>
+      <w:pPr>
+        <w:tabs>
+          <w:tab w:val="num" w:pos="1440"/>
+        </w:tabs>
+        <w:ind w:left="1440" w:hanging="360"/>
+      </w:pPr>
+    </w:lvl>
+    <w:lvl w:ilvl="2" w:tentative="1">
+      <w:start w:val="1"/>
+      <w:numFmt w:val="decimal"/>
+      <w:lvlText w:val="%3."/>
+      <w:lvlJc w:val="left"/>
+      <w:pPr>
+        <w:tabs>
+          <w:tab w:val="num" w:pos="2160"/>
+        </w:tabs>
+        <w:ind w:left="2160" w:hanging="360"/>
+      </w:pPr>
+    </w:lvl>
+    <w:lvl w:ilvl="3" w:tentative="1">
+      <w:start w:val="1"/>
+      <w:numFmt w:val="decimal"/>
+      <w:lvlText w:val="%4."/>
+      <w:lvlJc w:val="left"/>
+      <w:pPr>
+        <w:tabs>
+          <w:tab w:val="num" w:pos="2880"/>
+        </w:tabs>
+        <w:ind w:left="2880" w:hanging="360"/>
+      </w:pPr>
+    </w:lvl>
+    <w:lvl w:ilvl="4" w:tentative="1">
+      <w:start w:val="1"/>
+      <w:numFmt w:val="decimal"/>
+      <w:lvlText w:val="%5."/>
+      <w:lvlJc w:val="left"/>
+      <w:pPr>
+        <w:tabs>
+          <w:tab w:val="num" w:pos="3600"/>
+        </w:tabs>
+        <w:ind w:left="3600" w:hanging="360"/>
+      </w:pPr>
+    </w:lvl>
+    <w:lvl w:ilvl="5" w:tentative="1">
+      <w:start w:val="1"/>
+      <w:numFmt w:val="decimal"/>
+      <w:lvlText w:val="%6."/>
+      <w:lvlJc w:val="left"/>
+      <w:pPr>
+        <w:tabs>
+          <w:tab w:val="num" w:pos="4320"/>
+        </w:tabs>
+        <w:ind w:left="4320" w:hanging="360"/>
+      </w:pPr>
+    </w:lvl>
+    <w:lvl w:ilvl="6" w:tentative="1">
+      <w:start w:val="1"/>
+      <w:numFmt w:val="decimal"/>
+      <w:lvlText w:val="%7."/>
+      <w:lvlJc w:val="left"/>
+      <w:pPr>
+        <w:tabs>
+          <w:tab w:val="num" w:pos="5040"/>
+        </w:tabs>
+        <w:ind w:left="5040" w:hanging="360"/>
+      </w:pPr>
+    </w:lvl>
+    <w:lvl w:ilvl="7" w:tentative="1">
+      <w:start w:val="1"/>
+      <w:numFmt w:val="decimal"/>
+      <w:lvlText w:val="%8."/>
+      <w:lvlJc w:val="left"/>
+      <w:pPr>
+        <w:tabs>
+          <w:tab w:val="num" w:pos="5760"/>
+        </w:tabs>
+        <w:ind w:left="5760" w:hanging="360"/>
+      </w:pPr>
+    </w:lvl>
+    <w:lvl w:ilvl="8" w:tentative="1">
+      <w:start w:val="1"/>
+      <w:numFmt w:val="decimal"/>
+      <w:lvlText w:val="%9."/>
+      <w:lvlJc w:val="left"/>
+      <w:pPr>
+        <w:tabs>
+          <w:tab w:val="num" w:pos="6480"/>
+        </w:tabs>
+        <w:ind w:left="6480" w:hanging="360"/>
+      </w:pPr>
+    </w:lvl>
+  </w:abstractNum>
+  <w:abstractNum w:abstractNumId="5">
     <w:nsid w:val="7B9D1615"/>
     <w:multiLevelType w:val="hybridMultilevel"/>
     <w:tmpl w:val="A6D269B8"/>
@@ -2561,7 +5064,22 @@
     </w:lvl>
   </w:abstractNum>
   <w:num w:numId="1">
+    <w:abstractNumId w:val="5"/>
+  </w:num>
+  <w:num w:numId="2">
+    <w:abstractNumId w:val="4"/>
+  </w:num>
+  <w:num w:numId="3">
     <w:abstractNumId w:val="0"/>
+  </w:num>
+  <w:num w:numId="4">
+    <w:abstractNumId w:val="3"/>
+  </w:num>
+  <w:num w:numId="5">
+    <w:abstractNumId w:val="2"/>
+  </w:num>
+  <w:num w:numId="6">
+    <w:abstractNumId w:val="1"/>
   </w:num>
 </w:numbering>
 </file>

</xml_diff>